<commit_message>
Done with NFT app
</commit_message>
<xml_diff>
--- a/notes.docx
+++ b/notes.docx
@@ -10,8 +10,13 @@
           <w:numId w:val="1"/>
         </w:numPr>
       </w:pPr>
-      <w:r>
-        <w:t>Rinkeby Test</w:t>
+      <w:proofErr w:type="spellStart"/>
+      <w:r>
+        <w:t>Rinkeby</w:t>
+      </w:r>
+      <w:proofErr w:type="spellEnd"/>
+      <w:r>
+        <w:t xml:space="preserve"> Test</w:t>
       </w:r>
     </w:p>
     <w:p>
@@ -85,8 +90,13 @@
           <w:numId w:val="1"/>
         </w:numPr>
       </w:pPr>
-      <w:r>
-        <w:t>Nft collections</w:t>
+      <w:proofErr w:type="spellStart"/>
+      <w:r>
+        <w:t>Nft</w:t>
+      </w:r>
+      <w:proofErr w:type="spellEnd"/>
+      <w:r>
+        <w:t xml:space="preserve"> collections</w:t>
       </w:r>
     </w:p>
     <w:p>
@@ -110,20 +120,45 @@
         </w:numPr>
       </w:pPr>
       <w:r>
-        <w:t>Then mint nfts</w:t>
-      </w:r>
+        <w:t xml:space="preserve">Then mint </w:t>
+      </w:r>
+      <w:proofErr w:type="spellStart"/>
+      <w:r>
+        <w:t>nfts</w:t>
+      </w:r>
+      <w:proofErr w:type="spellEnd"/>
     </w:p>
     <w:p/>
     <w:p/>
     <w:p>
       <w:r>
-        <w:t>Npm I axios</w:t>
-      </w:r>
+        <w:t xml:space="preserve">Npm I </w:t>
+      </w:r>
+      <w:proofErr w:type="spellStart"/>
+      <w:r>
+        <w:t>axios</w:t>
+      </w:r>
+      <w:proofErr w:type="spellEnd"/>
     </w:p>
     <w:p/>
     <w:p>
-      <w:r>
-        <w:t>Api link to get data from opensea:</w:t>
+      <w:proofErr w:type="spellStart"/>
+      <w:proofErr w:type="gramStart"/>
+      <w:r>
+        <w:t>Api</w:t>
+      </w:r>
+      <w:proofErr w:type="spellEnd"/>
+      <w:proofErr w:type="gramEnd"/>
+      <w:r>
+        <w:t xml:space="preserve"> link to get data from </w:t>
+      </w:r>
+      <w:proofErr w:type="spellStart"/>
+      <w:r>
+        <w:t>opensea</w:t>
+      </w:r>
+      <w:proofErr w:type="spellEnd"/>
+      <w:r>
+        <w:t>:</w:t>
       </w:r>
     </w:p>
     <w:p>
@@ -156,13 +191,34 @@
         <w:t>collection address</w:t>
       </w:r>
       <w:r>
-        <w:t xml:space="preserve"> on which nfts deployed after</w:t>
-      </w:r>
-      <w:r>
-        <w:t xml:space="preserve"> from details of any image on opensea</w:t>
-      </w:r>
-      <w:r>
-        <w:t xml:space="preserve"> contract_address =</w:t>
+        <w:t xml:space="preserve"> on which </w:t>
+      </w:r>
+      <w:proofErr w:type="spellStart"/>
+      <w:r>
+        <w:t>nfts</w:t>
+      </w:r>
+      <w:proofErr w:type="spellEnd"/>
+      <w:r>
+        <w:t xml:space="preserve"> deployed after</w:t>
+      </w:r>
+      <w:r>
+        <w:t xml:space="preserve"> from details of any image on </w:t>
+      </w:r>
+      <w:proofErr w:type="spellStart"/>
+      <w:r>
+        <w:t>opensea</w:t>
+      </w:r>
+      <w:proofErr w:type="spellEnd"/>
+      <w:r>
+        <w:t xml:space="preserve"> </w:t>
+      </w:r>
+      <w:proofErr w:type="spellStart"/>
+      <w:r>
+        <w:t>contract_address</w:t>
+      </w:r>
+      <w:proofErr w:type="spellEnd"/>
+      <w:r>
+        <w:t xml:space="preserve"> =</w:t>
       </w:r>
     </w:p>
     <w:p>
@@ -181,6 +237,8 @@
           <w:szCs w:val="21"/>
         </w:rPr>
       </w:pPr>
+      <w:proofErr w:type="spellStart"/>
+      <w:proofErr w:type="gramStart"/>
       <w:r>
         <w:rPr>
           <w:rFonts w:ascii="Consolas" w:eastAsia="Times New Roman" w:hAnsi="Consolas" w:cs="Times New Roman"/>
@@ -190,6 +248,8 @@
         </w:rPr>
         <w:t>const</w:t>
       </w:r>
+      <w:proofErr w:type="spellEnd"/>
+      <w:proofErr w:type="gramEnd"/>
       <w:r>
         <w:rPr>
           <w:rFonts w:ascii="Consolas" w:eastAsia="Times New Roman" w:hAnsi="Consolas" w:cs="Times New Roman"/>
@@ -199,6 +259,7 @@
         </w:rPr>
         <w:t xml:space="preserve"> [</w:t>
       </w:r>
+      <w:proofErr w:type="spellStart"/>
       <w:r>
         <w:rPr>
           <w:rFonts w:ascii="Consolas" w:eastAsia="Times New Roman" w:hAnsi="Consolas" w:cs="Times New Roman"/>
@@ -208,6 +269,7 @@
         </w:rPr>
         <w:t>punkListData</w:t>
       </w:r>
+      <w:proofErr w:type="spellEnd"/>
       <w:r>
         <w:rPr>
           <w:rFonts w:ascii="Consolas" w:eastAsia="Times New Roman" w:hAnsi="Consolas" w:cs="Times New Roman"/>
@@ -217,6 +279,7 @@
         </w:rPr>
         <w:t xml:space="preserve">, </w:t>
       </w:r>
+      <w:proofErr w:type="spellStart"/>
       <w:r>
         <w:rPr>
           <w:rFonts w:ascii="Consolas" w:eastAsia="Times New Roman" w:hAnsi="Consolas" w:cs="Times New Roman"/>
@@ -226,6 +289,7 @@
         </w:rPr>
         <w:t>setPunkListData</w:t>
       </w:r>
+      <w:proofErr w:type="spellEnd"/>
       <w:r>
         <w:rPr>
           <w:rFonts w:ascii="Consolas" w:eastAsia="Times New Roman" w:hAnsi="Consolas" w:cs="Times New Roman"/>
@@ -235,6 +299,7 @@
         </w:rPr>
         <w:t xml:space="preserve">] = </w:t>
       </w:r>
+      <w:proofErr w:type="spellStart"/>
       <w:r>
         <w:rPr>
           <w:rFonts w:ascii="Consolas" w:eastAsia="Times New Roman" w:hAnsi="Consolas" w:cs="Times New Roman"/>
@@ -244,6 +309,7 @@
         </w:rPr>
         <w:t>useState</w:t>
       </w:r>
+      <w:proofErr w:type="spellEnd"/>
       <w:r>
         <w:rPr>
           <w:rFonts w:ascii="Consolas" w:eastAsia="Times New Roman" w:hAnsi="Consolas" w:cs="Times New Roman"/>
@@ -286,6 +352,8 @@
         </w:rPr>
         <w:t xml:space="preserve">  </w:t>
       </w:r>
+      <w:proofErr w:type="spellStart"/>
+      <w:proofErr w:type="gramStart"/>
       <w:r>
         <w:rPr>
           <w:rFonts w:ascii="Consolas" w:eastAsia="Times New Roman" w:hAnsi="Consolas" w:cs="Times New Roman"/>
@@ -295,14 +363,25 @@
         </w:rPr>
         <w:t>useEffect</w:t>
       </w:r>
-      <w:r>
-        <w:rPr>
-          <w:rFonts w:ascii="Consolas" w:eastAsia="Times New Roman" w:hAnsi="Consolas" w:cs="Times New Roman"/>
-          <w:color w:val="D4D4D4"/>
-          <w:sz w:val="21"/>
-          <w:szCs w:val="21"/>
-        </w:rPr>
-        <w:t>(()</w:t>
+      <w:proofErr w:type="spellEnd"/>
+      <w:r>
+        <w:rPr>
+          <w:rFonts w:ascii="Consolas" w:eastAsia="Times New Roman" w:hAnsi="Consolas" w:cs="Times New Roman"/>
+          <w:color w:val="D4D4D4"/>
+          <w:sz w:val="21"/>
+          <w:szCs w:val="21"/>
+        </w:rPr>
+        <w:t>(</w:t>
+      </w:r>
+      <w:proofErr w:type="gramEnd"/>
+      <w:r>
+        <w:rPr>
+          <w:rFonts w:ascii="Consolas" w:eastAsia="Times New Roman" w:hAnsi="Consolas" w:cs="Times New Roman"/>
+          <w:color w:val="D4D4D4"/>
+          <w:sz w:val="21"/>
+          <w:szCs w:val="21"/>
+        </w:rPr>
+        <w:t>()</w:t>
       </w:r>
       <w:r>
         <w:rPr>
@@ -343,6 +422,8 @@
         </w:rPr>
         <w:t xml:space="preserve">    </w:t>
       </w:r>
+      <w:proofErr w:type="spellStart"/>
+      <w:proofErr w:type="gramStart"/>
       <w:r>
         <w:rPr>
           <w:rFonts w:ascii="Consolas" w:eastAsia="Times New Roman" w:hAnsi="Consolas" w:cs="Times New Roman"/>
@@ -352,6 +433,8 @@
         </w:rPr>
         <w:t>const</w:t>
       </w:r>
+      <w:proofErr w:type="spellEnd"/>
+      <w:proofErr w:type="gramEnd"/>
       <w:r>
         <w:rPr>
           <w:rFonts w:ascii="Consolas" w:eastAsia="Times New Roman" w:hAnsi="Consolas" w:cs="Times New Roman"/>
@@ -361,6 +444,7 @@
         </w:rPr>
         <w:t xml:space="preserve"> </w:t>
       </w:r>
+      <w:proofErr w:type="spellStart"/>
       <w:r>
         <w:rPr>
           <w:rFonts w:ascii="Consolas" w:eastAsia="Times New Roman" w:hAnsi="Consolas" w:cs="Times New Roman"/>
@@ -370,6 +454,7 @@
         </w:rPr>
         <w:t>getMyNfts</w:t>
       </w:r>
+      <w:proofErr w:type="spellEnd"/>
       <w:r>
         <w:rPr>
           <w:rFonts w:ascii="Consolas" w:eastAsia="Times New Roman" w:hAnsi="Consolas" w:cs="Times New Roman"/>
@@ -379,6 +464,7 @@
         </w:rPr>
         <w:t xml:space="preserve"> = </w:t>
       </w:r>
+      <w:proofErr w:type="spellStart"/>
       <w:r>
         <w:rPr>
           <w:rFonts w:ascii="Consolas" w:eastAsia="Times New Roman" w:hAnsi="Consolas" w:cs="Times New Roman"/>
@@ -388,6 +474,7 @@
         </w:rPr>
         <w:t>async</w:t>
       </w:r>
+      <w:proofErr w:type="spellEnd"/>
       <w:r>
         <w:rPr>
           <w:rFonts w:ascii="Consolas" w:eastAsia="Times New Roman" w:hAnsi="Consolas" w:cs="Times New Roman"/>
@@ -436,6 +523,8 @@
         </w:rPr>
         <w:t xml:space="preserve">      </w:t>
       </w:r>
+      <w:proofErr w:type="spellStart"/>
+      <w:proofErr w:type="gramStart"/>
       <w:r>
         <w:rPr>
           <w:rFonts w:ascii="Consolas" w:eastAsia="Times New Roman" w:hAnsi="Consolas" w:cs="Times New Roman"/>
@@ -445,6 +534,8 @@
         </w:rPr>
         <w:t>const</w:t>
       </w:r>
+      <w:proofErr w:type="spellEnd"/>
+      <w:proofErr w:type="gramEnd"/>
       <w:r>
         <w:rPr>
           <w:rFonts w:ascii="Consolas" w:eastAsia="Times New Roman" w:hAnsi="Consolas" w:cs="Times New Roman"/>
@@ -454,6 +545,7 @@
         </w:rPr>
         <w:t xml:space="preserve"> </w:t>
       </w:r>
+      <w:proofErr w:type="spellStart"/>
       <w:r>
         <w:rPr>
           <w:rFonts w:ascii="Consolas" w:eastAsia="Times New Roman" w:hAnsi="Consolas" w:cs="Times New Roman"/>
@@ -463,6 +555,7 @@
         </w:rPr>
         <w:t>openSeaData</w:t>
       </w:r>
+      <w:proofErr w:type="spellEnd"/>
       <w:r>
         <w:rPr>
           <w:rFonts w:ascii="Consolas" w:eastAsia="Times New Roman" w:hAnsi="Consolas" w:cs="Times New Roman"/>
@@ -565,6 +658,7 @@
         </w:rPr>
         <w:t xml:space="preserve">      </w:t>
       </w:r>
+      <w:proofErr w:type="gramStart"/>
       <w:r>
         <w:rPr>
           <w:rFonts w:ascii="Consolas" w:eastAsia="Times New Roman" w:hAnsi="Consolas" w:cs="Times New Roman"/>
@@ -601,6 +695,8 @@
         </w:rPr>
         <w:t>(</w:t>
       </w:r>
+      <w:proofErr w:type="spellStart"/>
+      <w:proofErr w:type="gramEnd"/>
       <w:r>
         <w:rPr>
           <w:rFonts w:ascii="Consolas" w:eastAsia="Times New Roman" w:hAnsi="Consolas" w:cs="Times New Roman"/>
@@ -646,6 +742,7 @@
         </w:rPr>
         <w:t>assets</w:t>
       </w:r>
+      <w:proofErr w:type="spellEnd"/>
       <w:r>
         <w:rPr>
           <w:rFonts w:ascii="Consolas" w:eastAsia="Times New Roman" w:hAnsi="Consolas" w:cs="Times New Roman"/>
@@ -676,6 +773,8 @@
         </w:rPr>
         <w:t xml:space="preserve">      </w:t>
       </w:r>
+      <w:proofErr w:type="spellStart"/>
+      <w:proofErr w:type="gramStart"/>
       <w:r>
         <w:rPr>
           <w:rFonts w:ascii="Consolas" w:eastAsia="Times New Roman" w:hAnsi="Consolas" w:cs="Times New Roman"/>
@@ -685,6 +784,7 @@
         </w:rPr>
         <w:t>setPunkListData</w:t>
       </w:r>
+      <w:proofErr w:type="spellEnd"/>
       <w:r>
         <w:rPr>
           <w:rFonts w:ascii="Consolas" w:eastAsia="Times New Roman" w:hAnsi="Consolas" w:cs="Times New Roman"/>
@@ -694,6 +794,8 @@
         </w:rPr>
         <w:t>(</w:t>
       </w:r>
+      <w:proofErr w:type="spellStart"/>
+      <w:proofErr w:type="gramEnd"/>
       <w:r>
         <w:rPr>
           <w:rFonts w:ascii="Consolas" w:eastAsia="Times New Roman" w:hAnsi="Consolas" w:cs="Times New Roman"/>
@@ -739,6 +841,7 @@
         </w:rPr>
         <w:t>assets</w:t>
       </w:r>
+      <w:proofErr w:type="spellEnd"/>
       <w:r>
         <w:rPr>
           <w:rFonts w:ascii="Consolas" w:eastAsia="Times New Roman" w:hAnsi="Consolas" w:cs="Times New Roman"/>
@@ -802,6 +905,7 @@
         </w:rPr>
         <w:t xml:space="preserve">    </w:t>
       </w:r>
+      <w:proofErr w:type="gramStart"/>
       <w:r>
         <w:rPr>
           <w:rFonts w:ascii="Consolas" w:eastAsia="Times New Roman" w:hAnsi="Consolas" w:cs="Times New Roman"/>
@@ -811,6 +915,7 @@
         </w:rPr>
         <w:t>return</w:t>
       </w:r>
+      <w:proofErr w:type="gramEnd"/>
       <w:r>
         <w:rPr>
           <w:rFonts w:ascii="Consolas" w:eastAsia="Times New Roman" w:hAnsi="Consolas" w:cs="Times New Roman"/>
@@ -820,6 +925,7 @@
         </w:rPr>
         <w:t xml:space="preserve"> </w:t>
       </w:r>
+      <w:proofErr w:type="spellStart"/>
       <w:r>
         <w:rPr>
           <w:rFonts w:ascii="Consolas" w:eastAsia="Times New Roman" w:hAnsi="Consolas" w:cs="Times New Roman"/>
@@ -829,6 +935,7 @@
         </w:rPr>
         <w:t>getMyNfts</w:t>
       </w:r>
+      <w:proofErr w:type="spellEnd"/>
       <w:r>
         <w:rPr>
           <w:rFonts w:ascii="Consolas" w:eastAsia="Times New Roman" w:hAnsi="Consolas" w:cs="Times New Roman"/>
@@ -875,20 +982,47 @@
     <w:p/>
     <w:p>
       <w:r>
-        <w:t>Getting Data from opensea APi and passing it to punkList:</w:t>
-      </w:r>
-    </w:p>
-    <w:p>
-      <w:pPr>
-        <w:shd w:val="clear" w:color="auto" w:fill="1E1E1E"/>
-        <w:spacing w:after="0" w:line="285" w:lineRule="atLeast"/>
-        <w:rPr>
-          <w:rFonts w:ascii="Consolas" w:eastAsia="Times New Roman" w:hAnsi="Consolas" w:cs="Times New Roman"/>
-          <w:color w:val="D4D4D4"/>
-          <w:sz w:val="21"/>
-          <w:szCs w:val="21"/>
-        </w:rPr>
-      </w:pPr>
+        <w:t xml:space="preserve">Getting Data from </w:t>
+      </w:r>
+      <w:proofErr w:type="spellStart"/>
+      <w:r>
+        <w:t>opensea</w:t>
+      </w:r>
+      <w:proofErr w:type="spellEnd"/>
+      <w:r>
+        <w:t xml:space="preserve"> </w:t>
+      </w:r>
+      <w:proofErr w:type="spellStart"/>
+      <w:proofErr w:type="gramStart"/>
+      <w:r>
+        <w:t>APi</w:t>
+      </w:r>
+      <w:proofErr w:type="spellEnd"/>
+      <w:proofErr w:type="gramEnd"/>
+      <w:r>
+        <w:t xml:space="preserve"> and passing it to </w:t>
+      </w:r>
+      <w:proofErr w:type="spellStart"/>
+      <w:r>
+        <w:t>punkList</w:t>
+      </w:r>
+      <w:proofErr w:type="spellEnd"/>
+      <w:r>
+        <w:t>:</w:t>
+      </w:r>
+    </w:p>
+    <w:p>
+      <w:pPr>
+        <w:shd w:val="clear" w:color="auto" w:fill="1E1E1E"/>
+        <w:spacing w:after="0" w:line="285" w:lineRule="atLeast"/>
+        <w:rPr>
+          <w:rFonts w:ascii="Consolas" w:eastAsia="Times New Roman" w:hAnsi="Consolas" w:cs="Times New Roman"/>
+          <w:color w:val="D4D4D4"/>
+          <w:sz w:val="21"/>
+          <w:szCs w:val="21"/>
+        </w:rPr>
+      </w:pPr>
+      <w:proofErr w:type="gramStart"/>
       <w:r>
         <w:rPr>
           <w:rFonts w:ascii="Consolas" w:eastAsia="Times New Roman" w:hAnsi="Consolas" w:cs="Times New Roman"/>
@@ -898,6 +1032,7 @@
         </w:rPr>
         <w:t>import</w:t>
       </w:r>
+      <w:proofErr w:type="gramEnd"/>
       <w:r>
         <w:rPr>
           <w:rFonts w:ascii="Consolas" w:eastAsia="Times New Roman" w:hAnsi="Consolas" w:cs="Times New Roman"/>
@@ -937,6 +1072,7 @@
           <w:szCs w:val="21"/>
         </w:rPr>
       </w:pPr>
+      <w:proofErr w:type="gramStart"/>
       <w:r>
         <w:rPr>
           <w:rFonts w:ascii="Consolas" w:eastAsia="Times New Roman" w:hAnsi="Consolas" w:cs="Times New Roman"/>
@@ -946,6 +1082,7 @@
         </w:rPr>
         <w:t>import</w:t>
       </w:r>
+      <w:proofErr w:type="gramEnd"/>
       <w:r>
         <w:rPr>
           <w:rFonts w:ascii="Consolas" w:eastAsia="Times New Roman" w:hAnsi="Consolas" w:cs="Times New Roman"/>
@@ -955,6 +1092,7 @@
         </w:rPr>
         <w:t xml:space="preserve"> </w:t>
       </w:r>
+      <w:proofErr w:type="spellStart"/>
       <w:r>
         <w:rPr>
           <w:rFonts w:ascii="Consolas" w:eastAsia="Times New Roman" w:hAnsi="Consolas" w:cs="Times New Roman"/>
@@ -964,6 +1102,7 @@
         </w:rPr>
         <w:t>CollectionCard</w:t>
       </w:r>
+      <w:proofErr w:type="spellEnd"/>
       <w:r>
         <w:rPr>
           <w:rFonts w:ascii="Consolas" w:eastAsia="Times New Roman" w:hAnsi="Consolas" w:cs="Times New Roman"/>
@@ -998,7 +1137,47 @@
           <w:sz w:val="21"/>
           <w:szCs w:val="21"/>
         </w:rPr>
-        <w:t>'./components/CollectionCard/CollectionCard'</w:t>
+        <w:t>'./components/</w:t>
+      </w:r>
+      <w:proofErr w:type="spellStart"/>
+      <w:r>
+        <w:rPr>
+          <w:rFonts w:ascii="Consolas" w:eastAsia="Times New Roman" w:hAnsi="Consolas" w:cs="Times New Roman"/>
+          <w:color w:val="CE9178"/>
+          <w:sz w:val="21"/>
+          <w:szCs w:val="21"/>
+        </w:rPr>
+        <w:t>CollectionCard</w:t>
+      </w:r>
+      <w:proofErr w:type="spellEnd"/>
+      <w:r>
+        <w:rPr>
+          <w:rFonts w:ascii="Consolas" w:eastAsia="Times New Roman" w:hAnsi="Consolas" w:cs="Times New Roman"/>
+          <w:color w:val="CE9178"/>
+          <w:sz w:val="21"/>
+          <w:szCs w:val="21"/>
+        </w:rPr>
+        <w:t>/</w:t>
+      </w:r>
+      <w:proofErr w:type="spellStart"/>
+      <w:r>
+        <w:rPr>
+          <w:rFonts w:ascii="Consolas" w:eastAsia="Times New Roman" w:hAnsi="Consolas" w:cs="Times New Roman"/>
+          <w:color w:val="CE9178"/>
+          <w:sz w:val="21"/>
+          <w:szCs w:val="21"/>
+        </w:rPr>
+        <w:t>CollectionCard</w:t>
+      </w:r>
+      <w:proofErr w:type="spellEnd"/>
+      <w:r>
+        <w:rPr>
+          <w:rFonts w:ascii="Consolas" w:eastAsia="Times New Roman" w:hAnsi="Consolas" w:cs="Times New Roman"/>
+          <w:color w:val="CE9178"/>
+          <w:sz w:val="21"/>
+          <w:szCs w:val="21"/>
+        </w:rPr>
+        <w:t>'</w:t>
       </w:r>
       <w:r>
         <w:rPr>
@@ -1021,6 +1200,7 @@
           <w:szCs w:val="21"/>
         </w:rPr>
       </w:pPr>
+      <w:proofErr w:type="gramStart"/>
       <w:r>
         <w:rPr>
           <w:rFonts w:ascii="Consolas" w:eastAsia="Times New Roman" w:hAnsi="Consolas" w:cs="Times New Roman"/>
@@ -1031,6 +1211,7 @@
         <w:lastRenderedPageBreak/>
         <w:t>import</w:t>
       </w:r>
+      <w:proofErr w:type="gramEnd"/>
       <w:r>
         <w:rPr>
           <w:rFonts w:ascii="Consolas" w:eastAsia="Times New Roman" w:hAnsi="Consolas" w:cs="Times New Roman"/>
@@ -1106,6 +1287,7 @@
           <w:szCs w:val="21"/>
         </w:rPr>
       </w:pPr>
+      <w:proofErr w:type="gramStart"/>
       <w:r>
         <w:rPr>
           <w:rFonts w:ascii="Consolas" w:eastAsia="Times New Roman" w:hAnsi="Consolas" w:cs="Times New Roman"/>
@@ -1115,6 +1297,7 @@
         </w:rPr>
         <w:t>import</w:t>
       </w:r>
+      <w:proofErr w:type="gramEnd"/>
       <w:r>
         <w:rPr>
           <w:rFonts w:ascii="Consolas" w:eastAsia="Times New Roman" w:hAnsi="Consolas" w:cs="Times New Roman"/>
@@ -1124,6 +1307,7 @@
         </w:rPr>
         <w:t xml:space="preserve"> </w:t>
       </w:r>
+      <w:proofErr w:type="spellStart"/>
       <w:r>
         <w:rPr>
           <w:rFonts w:ascii="Consolas" w:eastAsia="Times New Roman" w:hAnsi="Consolas" w:cs="Times New Roman"/>
@@ -1133,6 +1317,7 @@
         </w:rPr>
         <w:t>axios</w:t>
       </w:r>
+      <w:proofErr w:type="spellEnd"/>
       <w:r>
         <w:rPr>
           <w:rFonts w:ascii="Consolas" w:eastAsia="Times New Roman" w:hAnsi="Consolas" w:cs="Times New Roman"/>
@@ -1167,7 +1352,27 @@
           <w:sz w:val="21"/>
           <w:szCs w:val="21"/>
         </w:rPr>
-        <w:t>'axios'</w:t>
+        <w:t>'</w:t>
+      </w:r>
+      <w:proofErr w:type="spellStart"/>
+      <w:r>
+        <w:rPr>
+          <w:rFonts w:ascii="Consolas" w:eastAsia="Times New Roman" w:hAnsi="Consolas" w:cs="Times New Roman"/>
+          <w:color w:val="CE9178"/>
+          <w:sz w:val="21"/>
+          <w:szCs w:val="21"/>
+        </w:rPr>
+        <w:t>axios</w:t>
+      </w:r>
+      <w:proofErr w:type="spellEnd"/>
+      <w:r>
+        <w:rPr>
+          <w:rFonts w:ascii="Consolas" w:eastAsia="Times New Roman" w:hAnsi="Consolas" w:cs="Times New Roman"/>
+          <w:color w:val="CE9178"/>
+          <w:sz w:val="21"/>
+          <w:szCs w:val="21"/>
+        </w:rPr>
+        <w:t>'</w:t>
       </w:r>
       <w:r>
         <w:rPr>
@@ -1190,6 +1395,7 @@
           <w:szCs w:val="21"/>
         </w:rPr>
       </w:pPr>
+      <w:proofErr w:type="gramStart"/>
       <w:r>
         <w:rPr>
           <w:rFonts w:ascii="Consolas" w:eastAsia="Times New Roman" w:hAnsi="Consolas" w:cs="Times New Roman"/>
@@ -1199,6 +1405,7 @@
         </w:rPr>
         <w:t>import</w:t>
       </w:r>
+      <w:proofErr w:type="gramEnd"/>
       <w:r>
         <w:rPr>
           <w:rFonts w:ascii="Consolas" w:eastAsia="Times New Roman" w:hAnsi="Consolas" w:cs="Times New Roman"/>
@@ -1208,6 +1415,7 @@
         </w:rPr>
         <w:t xml:space="preserve"> { </w:t>
       </w:r>
+      <w:proofErr w:type="spellStart"/>
       <w:r>
         <w:rPr>
           <w:rFonts w:ascii="Consolas" w:eastAsia="Times New Roman" w:hAnsi="Consolas" w:cs="Times New Roman"/>
@@ -1217,6 +1425,7 @@
         </w:rPr>
         <w:t>useEffect</w:t>
       </w:r>
+      <w:proofErr w:type="spellEnd"/>
       <w:r>
         <w:rPr>
           <w:rFonts w:ascii="Consolas" w:eastAsia="Times New Roman" w:hAnsi="Consolas" w:cs="Times New Roman"/>
@@ -1226,6 +1435,7 @@
         </w:rPr>
         <w:t xml:space="preserve">, </w:t>
       </w:r>
+      <w:proofErr w:type="spellStart"/>
       <w:r>
         <w:rPr>
           <w:rFonts w:ascii="Consolas" w:eastAsia="Times New Roman" w:hAnsi="Consolas" w:cs="Times New Roman"/>
@@ -1235,6 +1445,7 @@
         </w:rPr>
         <w:t>useState</w:t>
       </w:r>
+      <w:proofErr w:type="spellEnd"/>
       <w:r>
         <w:rPr>
           <w:rFonts w:ascii="Consolas" w:eastAsia="Times New Roman" w:hAnsi="Consolas" w:cs="Times New Roman"/>
@@ -1292,6 +1503,7 @@
           <w:szCs w:val="21"/>
         </w:rPr>
       </w:pPr>
+      <w:proofErr w:type="gramStart"/>
       <w:r>
         <w:rPr>
           <w:rFonts w:ascii="Consolas" w:eastAsia="Times New Roman" w:hAnsi="Consolas" w:cs="Times New Roman"/>
@@ -1301,6 +1513,7 @@
         </w:rPr>
         <w:t>import</w:t>
       </w:r>
+      <w:proofErr w:type="gramEnd"/>
       <w:r>
         <w:rPr>
           <w:rFonts w:ascii="Consolas" w:eastAsia="Times New Roman" w:hAnsi="Consolas" w:cs="Times New Roman"/>
@@ -1310,6 +1523,7 @@
         </w:rPr>
         <w:t xml:space="preserve"> </w:t>
       </w:r>
+      <w:proofErr w:type="spellStart"/>
       <w:r>
         <w:rPr>
           <w:rFonts w:ascii="Consolas" w:eastAsia="Times New Roman" w:hAnsi="Consolas" w:cs="Times New Roman"/>
@@ -1319,6 +1533,7 @@
         </w:rPr>
         <w:t>PunkList</w:t>
       </w:r>
+      <w:proofErr w:type="spellEnd"/>
       <w:r>
         <w:rPr>
           <w:rFonts w:ascii="Consolas" w:eastAsia="Times New Roman" w:hAnsi="Consolas" w:cs="Times New Roman"/>
@@ -1353,7 +1568,47 @@
           <w:sz w:val="21"/>
           <w:szCs w:val="21"/>
         </w:rPr>
-        <w:t>'./components/PunkList/PunkList'</w:t>
+        <w:t>'./components/</w:t>
+      </w:r>
+      <w:proofErr w:type="spellStart"/>
+      <w:r>
+        <w:rPr>
+          <w:rFonts w:ascii="Consolas" w:eastAsia="Times New Roman" w:hAnsi="Consolas" w:cs="Times New Roman"/>
+          <w:color w:val="CE9178"/>
+          <w:sz w:val="21"/>
+          <w:szCs w:val="21"/>
+        </w:rPr>
+        <w:t>PunkList</w:t>
+      </w:r>
+      <w:proofErr w:type="spellEnd"/>
+      <w:r>
+        <w:rPr>
+          <w:rFonts w:ascii="Consolas" w:eastAsia="Times New Roman" w:hAnsi="Consolas" w:cs="Times New Roman"/>
+          <w:color w:val="CE9178"/>
+          <w:sz w:val="21"/>
+          <w:szCs w:val="21"/>
+        </w:rPr>
+        <w:t>/</w:t>
+      </w:r>
+      <w:proofErr w:type="spellStart"/>
+      <w:r>
+        <w:rPr>
+          <w:rFonts w:ascii="Consolas" w:eastAsia="Times New Roman" w:hAnsi="Consolas" w:cs="Times New Roman"/>
+          <w:color w:val="CE9178"/>
+          <w:sz w:val="21"/>
+          <w:szCs w:val="21"/>
+        </w:rPr>
+        <w:t>PunkList</w:t>
+      </w:r>
+      <w:proofErr w:type="spellEnd"/>
+      <w:r>
+        <w:rPr>
+          <w:rFonts w:ascii="Consolas" w:eastAsia="Times New Roman" w:hAnsi="Consolas" w:cs="Times New Roman"/>
+          <w:color w:val="CE9178"/>
+          <w:sz w:val="21"/>
+          <w:szCs w:val="21"/>
+        </w:rPr>
+        <w:t>'</w:t>
       </w:r>
       <w:r>
         <w:rPr>
@@ -1388,6 +1643,7 @@
           <w:szCs w:val="21"/>
         </w:rPr>
       </w:pPr>
+      <w:proofErr w:type="gramStart"/>
       <w:r>
         <w:rPr>
           <w:rFonts w:ascii="Consolas" w:eastAsia="Times New Roman" w:hAnsi="Consolas" w:cs="Times New Roman"/>
@@ -1397,6 +1653,7 @@
         </w:rPr>
         <w:t>function</w:t>
       </w:r>
+      <w:proofErr w:type="gramEnd"/>
       <w:r>
         <w:rPr>
           <w:rFonts w:ascii="Consolas" w:eastAsia="Times New Roman" w:hAnsi="Consolas" w:cs="Times New Roman"/>
@@ -1457,6 +1714,8 @@
         </w:rPr>
         <w:t xml:space="preserve">  </w:t>
       </w:r>
+      <w:proofErr w:type="spellStart"/>
+      <w:proofErr w:type="gramStart"/>
       <w:r>
         <w:rPr>
           <w:rFonts w:ascii="Consolas" w:eastAsia="Times New Roman" w:hAnsi="Consolas" w:cs="Times New Roman"/>
@@ -1466,6 +1725,8 @@
         </w:rPr>
         <w:t>const</w:t>
       </w:r>
+      <w:proofErr w:type="spellEnd"/>
+      <w:proofErr w:type="gramEnd"/>
       <w:r>
         <w:rPr>
           <w:rFonts w:ascii="Consolas" w:eastAsia="Times New Roman" w:hAnsi="Consolas" w:cs="Times New Roman"/>
@@ -1475,6 +1736,7 @@
         </w:rPr>
         <w:t xml:space="preserve"> [</w:t>
       </w:r>
+      <w:proofErr w:type="spellStart"/>
       <w:r>
         <w:rPr>
           <w:rFonts w:ascii="Consolas" w:eastAsia="Times New Roman" w:hAnsi="Consolas" w:cs="Times New Roman"/>
@@ -1484,6 +1746,7 @@
         </w:rPr>
         <w:t>punkListData</w:t>
       </w:r>
+      <w:proofErr w:type="spellEnd"/>
       <w:r>
         <w:rPr>
           <w:rFonts w:ascii="Consolas" w:eastAsia="Times New Roman" w:hAnsi="Consolas" w:cs="Times New Roman"/>
@@ -1493,6 +1756,7 @@
         </w:rPr>
         <w:t xml:space="preserve">, </w:t>
       </w:r>
+      <w:proofErr w:type="spellStart"/>
       <w:r>
         <w:rPr>
           <w:rFonts w:ascii="Consolas" w:eastAsia="Times New Roman" w:hAnsi="Consolas" w:cs="Times New Roman"/>
@@ -1502,6 +1766,7 @@
         </w:rPr>
         <w:t>setPunkListData</w:t>
       </w:r>
+      <w:proofErr w:type="spellEnd"/>
       <w:r>
         <w:rPr>
           <w:rFonts w:ascii="Consolas" w:eastAsia="Times New Roman" w:hAnsi="Consolas" w:cs="Times New Roman"/>
@@ -1511,6 +1776,7 @@
         </w:rPr>
         <w:t xml:space="preserve">] = </w:t>
       </w:r>
+      <w:proofErr w:type="spellStart"/>
       <w:r>
         <w:rPr>
           <w:rFonts w:ascii="Consolas" w:eastAsia="Times New Roman" w:hAnsi="Consolas" w:cs="Times New Roman"/>
@@ -1520,6 +1786,7 @@
         </w:rPr>
         <w:t>useState</w:t>
       </w:r>
+      <w:proofErr w:type="spellEnd"/>
       <w:r>
         <w:rPr>
           <w:rFonts w:ascii="Consolas" w:eastAsia="Times New Roman" w:hAnsi="Consolas" w:cs="Times New Roman"/>
@@ -1562,6 +1829,8 @@
         </w:rPr>
         <w:t xml:space="preserve">  </w:t>
       </w:r>
+      <w:proofErr w:type="spellStart"/>
+      <w:proofErr w:type="gramStart"/>
       <w:r>
         <w:rPr>
           <w:rFonts w:ascii="Consolas" w:eastAsia="Times New Roman" w:hAnsi="Consolas" w:cs="Times New Roman"/>
@@ -1571,14 +1840,25 @@
         </w:rPr>
         <w:t>useEffect</w:t>
       </w:r>
-      <w:r>
-        <w:rPr>
-          <w:rFonts w:ascii="Consolas" w:eastAsia="Times New Roman" w:hAnsi="Consolas" w:cs="Times New Roman"/>
-          <w:color w:val="D4D4D4"/>
-          <w:sz w:val="21"/>
-          <w:szCs w:val="21"/>
-        </w:rPr>
-        <w:t>(()</w:t>
+      <w:proofErr w:type="spellEnd"/>
+      <w:r>
+        <w:rPr>
+          <w:rFonts w:ascii="Consolas" w:eastAsia="Times New Roman" w:hAnsi="Consolas" w:cs="Times New Roman"/>
+          <w:color w:val="D4D4D4"/>
+          <w:sz w:val="21"/>
+          <w:szCs w:val="21"/>
+        </w:rPr>
+        <w:t>(</w:t>
+      </w:r>
+      <w:proofErr w:type="gramEnd"/>
+      <w:r>
+        <w:rPr>
+          <w:rFonts w:ascii="Consolas" w:eastAsia="Times New Roman" w:hAnsi="Consolas" w:cs="Times New Roman"/>
+          <w:color w:val="D4D4D4"/>
+          <w:sz w:val="21"/>
+          <w:szCs w:val="21"/>
+        </w:rPr>
+        <w:t>()</w:t>
       </w:r>
       <w:r>
         <w:rPr>
@@ -1619,6 +1899,8 @@
         </w:rPr>
         <w:t xml:space="preserve">    </w:t>
       </w:r>
+      <w:proofErr w:type="spellStart"/>
+      <w:proofErr w:type="gramStart"/>
       <w:r>
         <w:rPr>
           <w:rFonts w:ascii="Consolas" w:eastAsia="Times New Roman" w:hAnsi="Consolas" w:cs="Times New Roman"/>
@@ -1628,6 +1910,8 @@
         </w:rPr>
         <w:t>const</w:t>
       </w:r>
+      <w:proofErr w:type="spellEnd"/>
+      <w:proofErr w:type="gramEnd"/>
       <w:r>
         <w:rPr>
           <w:rFonts w:ascii="Consolas" w:eastAsia="Times New Roman" w:hAnsi="Consolas" w:cs="Times New Roman"/>
@@ -1637,6 +1921,7 @@
         </w:rPr>
         <w:t xml:space="preserve"> </w:t>
       </w:r>
+      <w:proofErr w:type="spellStart"/>
       <w:r>
         <w:rPr>
           <w:rFonts w:ascii="Consolas" w:eastAsia="Times New Roman" w:hAnsi="Consolas" w:cs="Times New Roman"/>
@@ -1646,6 +1931,7 @@
         </w:rPr>
         <w:t>getMyNfts</w:t>
       </w:r>
+      <w:proofErr w:type="spellEnd"/>
       <w:r>
         <w:rPr>
           <w:rFonts w:ascii="Consolas" w:eastAsia="Times New Roman" w:hAnsi="Consolas" w:cs="Times New Roman"/>
@@ -1655,6 +1941,7 @@
         </w:rPr>
         <w:t xml:space="preserve"> = </w:t>
       </w:r>
+      <w:proofErr w:type="spellStart"/>
       <w:r>
         <w:rPr>
           <w:rFonts w:ascii="Consolas" w:eastAsia="Times New Roman" w:hAnsi="Consolas" w:cs="Times New Roman"/>
@@ -1664,6 +1951,7 @@
         </w:rPr>
         <w:t>async</w:t>
       </w:r>
+      <w:proofErr w:type="spellEnd"/>
       <w:r>
         <w:rPr>
           <w:rFonts w:ascii="Consolas" w:eastAsia="Times New Roman" w:hAnsi="Consolas" w:cs="Times New Roman"/>
@@ -1712,6 +2000,8 @@
         </w:rPr>
         <w:t xml:space="preserve">      </w:t>
       </w:r>
+      <w:proofErr w:type="spellStart"/>
+      <w:proofErr w:type="gramStart"/>
       <w:r>
         <w:rPr>
           <w:rFonts w:ascii="Consolas" w:eastAsia="Times New Roman" w:hAnsi="Consolas" w:cs="Times New Roman"/>
@@ -1721,6 +2011,8 @@
         </w:rPr>
         <w:t>const</w:t>
       </w:r>
+      <w:proofErr w:type="spellEnd"/>
+      <w:proofErr w:type="gramEnd"/>
       <w:r>
         <w:rPr>
           <w:rFonts w:ascii="Consolas" w:eastAsia="Times New Roman" w:hAnsi="Consolas" w:cs="Times New Roman"/>
@@ -1730,6 +2022,7 @@
         </w:rPr>
         <w:t xml:space="preserve"> </w:t>
       </w:r>
+      <w:proofErr w:type="spellStart"/>
       <w:r>
         <w:rPr>
           <w:rFonts w:ascii="Consolas" w:eastAsia="Times New Roman" w:hAnsi="Consolas" w:cs="Times New Roman"/>
@@ -1739,6 +2032,7 @@
         </w:rPr>
         <w:t>openSeaData</w:t>
       </w:r>
+      <w:proofErr w:type="spellEnd"/>
       <w:r>
         <w:rPr>
           <w:rFonts w:ascii="Consolas" w:eastAsia="Times New Roman" w:hAnsi="Consolas" w:cs="Times New Roman"/>
@@ -1841,6 +2135,7 @@
         </w:rPr>
         <w:t xml:space="preserve">      </w:t>
       </w:r>
+      <w:proofErr w:type="gramStart"/>
       <w:r>
         <w:rPr>
           <w:rFonts w:ascii="Consolas" w:eastAsia="Times New Roman" w:hAnsi="Consolas" w:cs="Times New Roman"/>
@@ -1877,6 +2172,8 @@
         </w:rPr>
         <w:t>(</w:t>
       </w:r>
+      <w:proofErr w:type="spellStart"/>
+      <w:proofErr w:type="gramEnd"/>
       <w:r>
         <w:rPr>
           <w:rFonts w:ascii="Consolas" w:eastAsia="Times New Roman" w:hAnsi="Consolas" w:cs="Times New Roman"/>
@@ -1922,6 +2219,7 @@
         </w:rPr>
         <w:t>assets</w:t>
       </w:r>
+      <w:proofErr w:type="spellEnd"/>
       <w:r>
         <w:rPr>
           <w:rFonts w:ascii="Consolas" w:eastAsia="Times New Roman" w:hAnsi="Consolas" w:cs="Times New Roman"/>
@@ -1952,6 +2250,8 @@
         </w:rPr>
         <w:t xml:space="preserve">      </w:t>
       </w:r>
+      <w:proofErr w:type="spellStart"/>
+      <w:proofErr w:type="gramStart"/>
       <w:r>
         <w:rPr>
           <w:rFonts w:ascii="Consolas" w:eastAsia="Times New Roman" w:hAnsi="Consolas" w:cs="Times New Roman"/>
@@ -1961,6 +2261,7 @@
         </w:rPr>
         <w:t>setPunkListData</w:t>
       </w:r>
+      <w:proofErr w:type="spellEnd"/>
       <w:r>
         <w:rPr>
           <w:rFonts w:ascii="Consolas" w:eastAsia="Times New Roman" w:hAnsi="Consolas" w:cs="Times New Roman"/>
@@ -1970,6 +2271,8 @@
         </w:rPr>
         <w:t>(</w:t>
       </w:r>
+      <w:proofErr w:type="spellStart"/>
+      <w:proofErr w:type="gramEnd"/>
       <w:r>
         <w:rPr>
           <w:rFonts w:ascii="Consolas" w:eastAsia="Times New Roman" w:hAnsi="Consolas" w:cs="Times New Roman"/>
@@ -2015,6 +2318,7 @@
         </w:rPr>
         <w:t>assets</w:t>
       </w:r>
+      <w:proofErr w:type="spellEnd"/>
       <w:r>
         <w:rPr>
           <w:rFonts w:ascii="Consolas" w:eastAsia="Times New Roman" w:hAnsi="Consolas" w:cs="Times New Roman"/>
@@ -2078,6 +2382,7 @@
         </w:rPr>
         <w:t xml:space="preserve">    </w:t>
       </w:r>
+      <w:proofErr w:type="gramStart"/>
       <w:r>
         <w:rPr>
           <w:rFonts w:ascii="Consolas" w:eastAsia="Times New Roman" w:hAnsi="Consolas" w:cs="Times New Roman"/>
@@ -2087,6 +2392,7 @@
         </w:rPr>
         <w:t>return</w:t>
       </w:r>
+      <w:proofErr w:type="gramEnd"/>
       <w:r>
         <w:rPr>
           <w:rFonts w:ascii="Consolas" w:eastAsia="Times New Roman" w:hAnsi="Consolas" w:cs="Times New Roman"/>
@@ -2096,6 +2402,7 @@
         </w:rPr>
         <w:t xml:space="preserve"> </w:t>
       </w:r>
+      <w:proofErr w:type="spellStart"/>
       <w:r>
         <w:rPr>
           <w:rFonts w:ascii="Consolas" w:eastAsia="Times New Roman" w:hAnsi="Consolas" w:cs="Times New Roman"/>
@@ -2105,6 +2412,7 @@
         </w:rPr>
         <w:t>getMyNfts</w:t>
       </w:r>
+      <w:proofErr w:type="spellEnd"/>
       <w:r>
         <w:rPr>
           <w:rFonts w:ascii="Consolas" w:eastAsia="Times New Roman" w:hAnsi="Consolas" w:cs="Times New Roman"/>
@@ -2177,6 +2485,7 @@
         </w:rPr>
         <w:t xml:space="preserve">  </w:t>
       </w:r>
+      <w:proofErr w:type="gramStart"/>
       <w:r>
         <w:rPr>
           <w:rFonts w:ascii="Consolas" w:eastAsia="Times New Roman" w:hAnsi="Consolas" w:cs="Times New Roman"/>
@@ -2186,6 +2495,7 @@
         </w:rPr>
         <w:t>return</w:t>
       </w:r>
+      <w:proofErr w:type="gramEnd"/>
       <w:r>
         <w:rPr>
           <w:rFonts w:ascii="Consolas" w:eastAsia="Times New Roman" w:hAnsi="Consolas" w:cs="Times New Roman"/>
@@ -2243,6 +2553,7 @@
         </w:rPr>
         <w:t xml:space="preserve"> </w:t>
       </w:r>
+      <w:proofErr w:type="spellStart"/>
       <w:r>
         <w:rPr>
           <w:rFonts w:ascii="Consolas" w:eastAsia="Times New Roman" w:hAnsi="Consolas" w:cs="Times New Roman"/>
@@ -2252,6 +2563,7 @@
         </w:rPr>
         <w:t>className</w:t>
       </w:r>
+      <w:proofErr w:type="spellEnd"/>
       <w:r>
         <w:rPr>
           <w:rFonts w:ascii="Consolas" w:eastAsia="Times New Roman" w:hAnsi="Consolas" w:cs="Times New Roman"/>
@@ -2357,6 +2669,7 @@
         </w:rPr>
         <w:t>&lt;</w:t>
       </w:r>
+      <w:proofErr w:type="spellStart"/>
       <w:r>
         <w:rPr>
           <w:rFonts w:ascii="Consolas" w:eastAsia="Times New Roman" w:hAnsi="Consolas" w:cs="Times New Roman"/>
@@ -2366,6 +2679,7 @@
         </w:rPr>
         <w:t>CollectionCard</w:t>
       </w:r>
+      <w:proofErr w:type="spellEnd"/>
       <w:r>
         <w:rPr>
           <w:rFonts w:ascii="Consolas" w:eastAsia="Times New Roman" w:hAnsi="Consolas" w:cs="Times New Roman"/>
@@ -2384,6 +2698,7 @@
         </w:rPr>
         <w:t>id</w:t>
       </w:r>
+      <w:proofErr w:type="gramStart"/>
       <w:r>
         <w:rPr>
           <w:rFonts w:ascii="Consolas" w:eastAsia="Times New Roman" w:hAnsi="Consolas" w:cs="Times New Roman"/>
@@ -2402,6 +2717,7 @@
         </w:rPr>
         <w:t>{</w:t>
       </w:r>
+      <w:proofErr w:type="gramEnd"/>
       <w:r>
         <w:rPr>
           <w:rFonts w:ascii="Consolas" w:eastAsia="Times New Roman" w:hAnsi="Consolas" w:cs="Times New Roman"/>
@@ -2621,6 +2937,7 @@
         </w:rPr>
         <w:t>&lt;</w:t>
       </w:r>
+      <w:proofErr w:type="spellStart"/>
       <w:r>
         <w:rPr>
           <w:rFonts w:ascii="Consolas" w:eastAsia="Times New Roman" w:hAnsi="Consolas" w:cs="Times New Roman"/>
@@ -2630,6 +2947,7 @@
         </w:rPr>
         <w:t>PunkList</w:t>
       </w:r>
+      <w:proofErr w:type="spellEnd"/>
       <w:r>
         <w:rPr>
           <w:rFonts w:ascii="Consolas" w:eastAsia="Times New Roman" w:hAnsi="Consolas" w:cs="Times New Roman"/>
@@ -2639,6 +2957,7 @@
         </w:rPr>
         <w:t xml:space="preserve"> </w:t>
       </w:r>
+      <w:proofErr w:type="spellStart"/>
       <w:r>
         <w:rPr>
           <w:rFonts w:ascii="Consolas" w:eastAsia="Times New Roman" w:hAnsi="Consolas" w:cs="Times New Roman"/>
@@ -2648,6 +2967,8 @@
         </w:rPr>
         <w:t>punkListData</w:t>
       </w:r>
+      <w:proofErr w:type="spellEnd"/>
+      <w:proofErr w:type="gramStart"/>
       <w:r>
         <w:rPr>
           <w:rFonts w:ascii="Consolas" w:eastAsia="Times New Roman" w:hAnsi="Consolas" w:cs="Times New Roman"/>
@@ -2666,6 +2987,8 @@
         </w:rPr>
         <w:t>{</w:t>
       </w:r>
+      <w:proofErr w:type="spellStart"/>
+      <w:proofErr w:type="gramEnd"/>
       <w:r>
         <w:rPr>
           <w:rFonts w:ascii="Consolas" w:eastAsia="Times New Roman" w:hAnsi="Consolas" w:cs="Times New Roman"/>
@@ -2675,6 +2998,7 @@
         </w:rPr>
         <w:t>punkListData</w:t>
       </w:r>
+      <w:proofErr w:type="spellEnd"/>
       <w:r>
         <w:rPr>
           <w:rFonts w:ascii="Consolas" w:eastAsia="Times New Roman" w:hAnsi="Consolas" w:cs="Times New Roman"/>
@@ -2807,6 +3131,7 @@
           <w:szCs w:val="21"/>
         </w:rPr>
       </w:pPr>
+      <w:proofErr w:type="gramStart"/>
       <w:r>
         <w:rPr>
           <w:rFonts w:ascii="Consolas" w:eastAsia="Times New Roman" w:hAnsi="Consolas" w:cs="Times New Roman"/>
@@ -2816,6 +3141,7 @@
         </w:rPr>
         <w:t>export</w:t>
       </w:r>
+      <w:proofErr w:type="gramEnd"/>
       <w:r>
         <w:rPr>
           <w:rFonts w:ascii="Consolas" w:eastAsia="Times New Roman" w:hAnsi="Consolas" w:cs="Times New Roman"/>
@@ -2876,8 +3202,21 @@
     </w:p>
     <w:p/>
     <w:p>
-      <w:r>
-        <w:t>Where as PunkList contains all cards</w:t>
+      <w:proofErr w:type="spellStart"/>
+      <w:r>
+        <w:t>Where as</w:t>
+      </w:r>
+      <w:proofErr w:type="spellEnd"/>
+      <w:r>
+        <w:t xml:space="preserve"> </w:t>
+      </w:r>
+      <w:proofErr w:type="spellStart"/>
+      <w:r>
+        <w:t>PunkList</w:t>
+      </w:r>
+      <w:proofErr w:type="spellEnd"/>
+      <w:r>
+        <w:t xml:space="preserve"> contains all cards</w:t>
       </w:r>
     </w:p>
     <w:p/>
@@ -2885,20 +3224,19 @@
       <w:r>
         <w:t>In order to get price</w:t>
       </w:r>
-      <w:bookmarkStart w:id="0" w:name="_GoBack"/>
-      <w:bookmarkEnd w:id="0"/>
-    </w:p>
-    <w:p>
-      <w:pPr>
-        <w:shd w:val="clear" w:color="auto" w:fill="1E1E1E"/>
-        <w:spacing w:after="0" w:line="285" w:lineRule="atLeast"/>
-        <w:rPr>
-          <w:rFonts w:ascii="Consolas" w:eastAsia="Times New Roman" w:hAnsi="Consolas" w:cs="Times New Roman"/>
-          <w:color w:val="D4D4D4"/>
-          <w:sz w:val="21"/>
-          <w:szCs w:val="21"/>
-        </w:rPr>
-      </w:pPr>
+    </w:p>
+    <w:p>
+      <w:pPr>
+        <w:shd w:val="clear" w:color="auto" w:fill="1E1E1E"/>
+        <w:spacing w:after="0" w:line="285" w:lineRule="atLeast"/>
+        <w:rPr>
+          <w:rFonts w:ascii="Consolas" w:eastAsia="Times New Roman" w:hAnsi="Consolas" w:cs="Times New Roman"/>
+          <w:color w:val="D4D4D4"/>
+          <w:sz w:val="21"/>
+          <w:szCs w:val="21"/>
+        </w:rPr>
+      </w:pPr>
+      <w:proofErr w:type="gramStart"/>
       <w:r>
         <w:rPr>
           <w:rFonts w:ascii="Consolas" w:eastAsia="Times New Roman" w:hAnsi="Consolas" w:cs="Times New Roman"/>
@@ -2935,6 +3273,7 @@
         </w:rPr>
         <w:t>(</w:t>
       </w:r>
+      <w:proofErr w:type="gramEnd"/>
       <w:r>
         <w:rPr>
           <w:rFonts w:ascii="Consolas" w:eastAsia="Times New Roman" w:hAnsi="Consolas" w:cs="Times New Roman"/>
@@ -3074,6 +3413,7 @@
           <w:szCs w:val="21"/>
         </w:rPr>
       </w:pPr>
+      <w:proofErr w:type="gramStart"/>
       <w:r>
         <w:rPr>
           <w:rFonts w:ascii="Consolas" w:eastAsia="Times New Roman" w:hAnsi="Consolas" w:cs="Times New Roman"/>
@@ -3084,6 +3424,7 @@
         <w:lastRenderedPageBreak/>
         <w:t>import</w:t>
       </w:r>
+      <w:proofErr w:type="gramEnd"/>
       <w:r>
         <w:rPr>
           <w:rFonts w:ascii="Consolas" w:eastAsia="Times New Roman" w:hAnsi="Consolas" w:cs="Times New Roman"/>
@@ -3093,6 +3434,7 @@
         </w:rPr>
         <w:t xml:space="preserve"> </w:t>
       </w:r>
+      <w:proofErr w:type="spellStart"/>
       <w:r>
         <w:rPr>
           <w:rFonts w:ascii="Consolas" w:eastAsia="Times New Roman" w:hAnsi="Consolas" w:cs="Times New Roman"/>
@@ -3102,6 +3444,7 @@
         </w:rPr>
         <w:t>CollectionCard</w:t>
       </w:r>
+      <w:proofErr w:type="spellEnd"/>
       <w:r>
         <w:rPr>
           <w:rFonts w:ascii="Consolas" w:eastAsia="Times New Roman" w:hAnsi="Consolas" w:cs="Times New Roman"/>
@@ -3136,32 +3479,73 @@
           <w:sz w:val="21"/>
           <w:szCs w:val="21"/>
         </w:rPr>
-        <w:t>"../CollectionCard/CollectionCard"</w:t>
-      </w:r>
-    </w:p>
-    <w:p>
-      <w:pPr>
-        <w:shd w:val="clear" w:color="auto" w:fill="1E1E1E"/>
-        <w:spacing w:after="0" w:line="285" w:lineRule="atLeast"/>
-        <w:rPr>
-          <w:rFonts w:ascii="Consolas" w:eastAsia="Times New Roman" w:hAnsi="Consolas" w:cs="Times New Roman"/>
-          <w:color w:val="D4D4D4"/>
-          <w:sz w:val="21"/>
-          <w:szCs w:val="21"/>
-        </w:rPr>
-      </w:pPr>
-    </w:p>
-    <w:p>
-      <w:pPr>
-        <w:shd w:val="clear" w:color="auto" w:fill="1E1E1E"/>
-        <w:spacing w:after="0" w:line="285" w:lineRule="atLeast"/>
-        <w:rPr>
-          <w:rFonts w:ascii="Consolas" w:eastAsia="Times New Roman" w:hAnsi="Consolas" w:cs="Times New Roman"/>
-          <w:color w:val="D4D4D4"/>
-          <w:sz w:val="21"/>
-          <w:szCs w:val="21"/>
-        </w:rPr>
-      </w:pPr>
+        <w:t>"../</w:t>
+      </w:r>
+      <w:proofErr w:type="spellStart"/>
+      <w:r>
+        <w:rPr>
+          <w:rFonts w:ascii="Consolas" w:eastAsia="Times New Roman" w:hAnsi="Consolas" w:cs="Times New Roman"/>
+          <w:color w:val="CE9178"/>
+          <w:sz w:val="21"/>
+          <w:szCs w:val="21"/>
+        </w:rPr>
+        <w:t>CollectionCard</w:t>
+      </w:r>
+      <w:proofErr w:type="spellEnd"/>
+      <w:r>
+        <w:rPr>
+          <w:rFonts w:ascii="Consolas" w:eastAsia="Times New Roman" w:hAnsi="Consolas" w:cs="Times New Roman"/>
+          <w:color w:val="CE9178"/>
+          <w:sz w:val="21"/>
+          <w:szCs w:val="21"/>
+        </w:rPr>
+        <w:t>/</w:t>
+      </w:r>
+      <w:proofErr w:type="spellStart"/>
+      <w:r>
+        <w:rPr>
+          <w:rFonts w:ascii="Consolas" w:eastAsia="Times New Roman" w:hAnsi="Consolas" w:cs="Times New Roman"/>
+          <w:color w:val="CE9178"/>
+          <w:sz w:val="21"/>
+          <w:szCs w:val="21"/>
+        </w:rPr>
+        <w:t>CollectionCard</w:t>
+      </w:r>
+      <w:proofErr w:type="spellEnd"/>
+      <w:r>
+        <w:rPr>
+          <w:rFonts w:ascii="Consolas" w:eastAsia="Times New Roman" w:hAnsi="Consolas" w:cs="Times New Roman"/>
+          <w:color w:val="CE9178"/>
+          <w:sz w:val="21"/>
+          <w:szCs w:val="21"/>
+        </w:rPr>
+        <w:t>"</w:t>
+      </w:r>
+    </w:p>
+    <w:p>
+      <w:pPr>
+        <w:shd w:val="clear" w:color="auto" w:fill="1E1E1E"/>
+        <w:spacing w:after="0" w:line="285" w:lineRule="atLeast"/>
+        <w:rPr>
+          <w:rFonts w:ascii="Consolas" w:eastAsia="Times New Roman" w:hAnsi="Consolas" w:cs="Times New Roman"/>
+          <w:color w:val="D4D4D4"/>
+          <w:sz w:val="21"/>
+          <w:szCs w:val="21"/>
+        </w:rPr>
+      </w:pPr>
+    </w:p>
+    <w:p>
+      <w:pPr>
+        <w:shd w:val="clear" w:color="auto" w:fill="1E1E1E"/>
+        <w:spacing w:after="0" w:line="285" w:lineRule="atLeast"/>
+        <w:rPr>
+          <w:rFonts w:ascii="Consolas" w:eastAsia="Times New Roman" w:hAnsi="Consolas" w:cs="Times New Roman"/>
+          <w:color w:val="D4D4D4"/>
+          <w:sz w:val="21"/>
+          <w:szCs w:val="21"/>
+        </w:rPr>
+      </w:pPr>
+      <w:proofErr w:type="gramStart"/>
       <w:r>
         <w:rPr>
           <w:rFonts w:ascii="Consolas" w:eastAsia="Times New Roman" w:hAnsi="Consolas" w:cs="Times New Roman"/>
@@ -3171,6 +3555,7 @@
         </w:rPr>
         <w:t>function</w:t>
       </w:r>
+      <w:proofErr w:type="gramEnd"/>
       <w:r>
         <w:rPr>
           <w:rFonts w:ascii="Consolas" w:eastAsia="Times New Roman" w:hAnsi="Consolas" w:cs="Times New Roman"/>
@@ -3180,6 +3565,7 @@
         </w:rPr>
         <w:t xml:space="preserve"> </w:t>
       </w:r>
+      <w:proofErr w:type="spellStart"/>
       <w:r>
         <w:rPr>
           <w:rFonts w:ascii="Consolas" w:eastAsia="Times New Roman" w:hAnsi="Consolas" w:cs="Times New Roman"/>
@@ -3189,6 +3575,7 @@
         </w:rPr>
         <w:t>PunkList</w:t>
       </w:r>
+      <w:proofErr w:type="spellEnd"/>
       <w:r>
         <w:rPr>
           <w:rFonts w:ascii="Consolas" w:eastAsia="Times New Roman" w:hAnsi="Consolas" w:cs="Times New Roman"/>
@@ -3198,6 +3585,7 @@
         </w:rPr>
         <w:t>({</w:t>
       </w:r>
+      <w:proofErr w:type="spellStart"/>
       <w:r>
         <w:rPr>
           <w:rFonts w:ascii="Consolas" w:eastAsia="Times New Roman" w:hAnsi="Consolas" w:cs="Times New Roman"/>
@@ -3207,6 +3595,7 @@
         </w:rPr>
         <w:t>punkListData</w:t>
       </w:r>
+      <w:proofErr w:type="spellEnd"/>
       <w:r>
         <w:rPr>
           <w:rFonts w:ascii="Consolas" w:eastAsia="Times New Roman" w:hAnsi="Consolas" w:cs="Times New Roman"/>
@@ -3237,6 +3626,7 @@
         </w:rPr>
         <w:t xml:space="preserve">    </w:t>
       </w:r>
+      <w:proofErr w:type="gramStart"/>
       <w:r>
         <w:rPr>
           <w:rFonts w:ascii="Consolas" w:eastAsia="Times New Roman" w:hAnsi="Consolas" w:cs="Times New Roman"/>
@@ -3246,6 +3636,7 @@
         </w:rPr>
         <w:t>return</w:t>
       </w:r>
+      <w:proofErr w:type="gramEnd"/>
       <w:r>
         <w:rPr>
           <w:rFonts w:ascii="Consolas" w:eastAsia="Times New Roman" w:hAnsi="Consolas" w:cs="Times New Roman"/>
@@ -3303,6 +3694,7 @@
         </w:rPr>
         <w:t xml:space="preserve"> </w:t>
       </w:r>
+      <w:proofErr w:type="spellStart"/>
       <w:r>
         <w:rPr>
           <w:rFonts w:ascii="Consolas" w:eastAsia="Times New Roman" w:hAnsi="Consolas" w:cs="Times New Roman"/>
@@ -3312,6 +3704,7 @@
         </w:rPr>
         <w:t>className</w:t>
       </w:r>
+      <w:proofErr w:type="spellEnd"/>
       <w:r>
         <w:rPr>
           <w:rFonts w:ascii="Consolas" w:eastAsia="Times New Roman" w:hAnsi="Consolas" w:cs="Times New Roman"/>
@@ -3328,7 +3721,27 @@
           <w:sz w:val="21"/>
           <w:szCs w:val="21"/>
         </w:rPr>
-        <w:t>"punkList"</w:t>
+        <w:t>"</w:t>
+      </w:r>
+      <w:proofErr w:type="spellStart"/>
+      <w:r>
+        <w:rPr>
+          <w:rFonts w:ascii="Consolas" w:eastAsia="Times New Roman" w:hAnsi="Consolas" w:cs="Times New Roman"/>
+          <w:color w:val="CE9178"/>
+          <w:sz w:val="21"/>
+          <w:szCs w:val="21"/>
+        </w:rPr>
+        <w:t>punkList</w:t>
+      </w:r>
+      <w:proofErr w:type="spellEnd"/>
+      <w:r>
+        <w:rPr>
+          <w:rFonts w:ascii="Consolas" w:eastAsia="Times New Roman" w:hAnsi="Consolas" w:cs="Times New Roman"/>
+          <w:color w:val="CE9178"/>
+          <w:sz w:val="21"/>
+          <w:szCs w:val="21"/>
+        </w:rPr>
+        <w:t>"</w:t>
       </w:r>
       <w:r>
         <w:rPr>
@@ -3369,6 +3782,8 @@
         </w:rPr>
         <w:t>{</w:t>
       </w:r>
+      <w:proofErr w:type="spellStart"/>
+      <w:proofErr w:type="gramStart"/>
       <w:r>
         <w:rPr>
           <w:rFonts w:ascii="Consolas" w:eastAsia="Times New Roman" w:hAnsi="Consolas" w:cs="Times New Roman"/>
@@ -3396,14 +3811,25 @@
         </w:rPr>
         <w:t>map</w:t>
       </w:r>
-      <w:r>
-        <w:rPr>
-          <w:rFonts w:ascii="Consolas" w:eastAsia="Times New Roman" w:hAnsi="Consolas" w:cs="Times New Roman"/>
-          <w:color w:val="D4D4D4"/>
-          <w:sz w:val="21"/>
-          <w:szCs w:val="21"/>
-        </w:rPr>
-        <w:t>((</w:t>
+      <w:proofErr w:type="spellEnd"/>
+      <w:r>
+        <w:rPr>
+          <w:rFonts w:ascii="Consolas" w:eastAsia="Times New Roman" w:hAnsi="Consolas" w:cs="Times New Roman"/>
+          <w:color w:val="D4D4D4"/>
+          <w:sz w:val="21"/>
+          <w:szCs w:val="21"/>
+        </w:rPr>
+        <w:t>(</w:t>
+      </w:r>
+      <w:proofErr w:type="gramEnd"/>
+      <w:r>
+        <w:rPr>
+          <w:rFonts w:ascii="Consolas" w:eastAsia="Times New Roman" w:hAnsi="Consolas" w:cs="Times New Roman"/>
+          <w:color w:val="D4D4D4"/>
+          <w:sz w:val="21"/>
+          <w:szCs w:val="21"/>
+        </w:rPr>
+        <w:t>(</w:t>
       </w:r>
       <w:r>
         <w:rPr>
@@ -3498,6 +3924,7 @@
         </w:rPr>
         <w:t>key</w:t>
       </w:r>
+      <w:proofErr w:type="gramStart"/>
       <w:r>
         <w:rPr>
           <w:rFonts w:ascii="Consolas" w:eastAsia="Times New Roman" w:hAnsi="Consolas" w:cs="Times New Roman"/>
@@ -3516,6 +3943,8 @@
         </w:rPr>
         <w:t>{</w:t>
       </w:r>
+      <w:proofErr w:type="spellStart"/>
+      <w:proofErr w:type="gramEnd"/>
       <w:r>
         <w:rPr>
           <w:rFonts w:ascii="Consolas" w:eastAsia="Times New Roman" w:hAnsi="Consolas" w:cs="Times New Roman"/>
@@ -3543,6 +3972,7 @@
         </w:rPr>
         <w:t>token_id</w:t>
       </w:r>
+      <w:proofErr w:type="spellEnd"/>
       <w:r>
         <w:rPr>
           <w:rFonts w:ascii="Consolas" w:eastAsia="Times New Roman" w:hAnsi="Consolas" w:cs="Times New Roman"/>
@@ -3591,6 +4021,7 @@
         </w:rPr>
         <w:t>&lt;</w:t>
       </w:r>
+      <w:proofErr w:type="spellStart"/>
       <w:r>
         <w:rPr>
           <w:rFonts w:ascii="Consolas" w:eastAsia="Times New Roman" w:hAnsi="Consolas" w:cs="Times New Roman"/>
@@ -3600,6 +4031,7 @@
         </w:rPr>
         <w:t>CollectionCard</w:t>
       </w:r>
+      <w:proofErr w:type="spellEnd"/>
     </w:p>
     <w:p>
       <w:pPr>
@@ -3642,6 +4074,7 @@
         </w:rPr>
         <w:t xml:space="preserve">                    </w:t>
       </w:r>
+      <w:proofErr w:type="gramStart"/>
       <w:r>
         <w:rPr>
           <w:rFonts w:ascii="Consolas" w:eastAsia="Times New Roman" w:hAnsi="Consolas" w:cs="Times New Roman"/>
@@ -3651,6 +4084,7 @@
         </w:rPr>
         <w:t>key</w:t>
       </w:r>
+      <w:proofErr w:type="gramEnd"/>
       <w:r>
         <w:rPr>
           <w:rFonts w:ascii="Consolas" w:eastAsia="Times New Roman" w:hAnsi="Consolas" w:cs="Times New Roman"/>
@@ -3669,6 +4103,7 @@
         </w:rPr>
         <w:t>{</w:t>
       </w:r>
+      <w:proofErr w:type="spellStart"/>
       <w:r>
         <w:rPr>
           <w:rFonts w:ascii="Consolas" w:eastAsia="Times New Roman" w:hAnsi="Consolas" w:cs="Times New Roman"/>
@@ -3696,6 +4131,7 @@
         </w:rPr>
         <w:t>token_id</w:t>
       </w:r>
+      <w:proofErr w:type="spellEnd"/>
       <w:r>
         <w:rPr>
           <w:rFonts w:ascii="Consolas" w:eastAsia="Times New Roman" w:hAnsi="Consolas" w:cs="Times New Roman"/>
@@ -3726,6 +4162,7 @@
         </w:rPr>
         <w:t xml:space="preserve">                    </w:t>
       </w:r>
+      <w:proofErr w:type="gramStart"/>
       <w:r>
         <w:rPr>
           <w:rFonts w:ascii="Consolas" w:eastAsia="Times New Roman" w:hAnsi="Consolas" w:cs="Times New Roman"/>
@@ -3735,6 +4172,7 @@
         </w:rPr>
         <w:t>id</w:t>
       </w:r>
+      <w:proofErr w:type="gramEnd"/>
       <w:r>
         <w:rPr>
           <w:rFonts w:ascii="Consolas" w:eastAsia="Times New Roman" w:hAnsi="Consolas" w:cs="Times New Roman"/>
@@ -3753,6 +4191,7 @@
         </w:rPr>
         <w:t>{</w:t>
       </w:r>
+      <w:proofErr w:type="spellStart"/>
       <w:r>
         <w:rPr>
           <w:rFonts w:ascii="Consolas" w:eastAsia="Times New Roman" w:hAnsi="Consolas" w:cs="Times New Roman"/>
@@ -3780,6 +4219,7 @@
         </w:rPr>
         <w:t>token_id</w:t>
       </w:r>
+      <w:proofErr w:type="spellEnd"/>
       <w:r>
         <w:rPr>
           <w:rFonts w:ascii="Consolas" w:eastAsia="Times New Roman" w:hAnsi="Consolas" w:cs="Times New Roman"/>
@@ -3810,6 +4250,7 @@
         </w:rPr>
         <w:t xml:space="preserve">                    </w:t>
       </w:r>
+      <w:proofErr w:type="gramStart"/>
       <w:r>
         <w:rPr>
           <w:rFonts w:ascii="Consolas" w:eastAsia="Times New Roman" w:hAnsi="Consolas" w:cs="Times New Roman"/>
@@ -3819,6 +4260,7 @@
         </w:rPr>
         <w:t>name</w:t>
       </w:r>
+      <w:proofErr w:type="gramEnd"/>
       <w:r>
         <w:rPr>
           <w:rFonts w:ascii="Consolas" w:eastAsia="Times New Roman" w:hAnsi="Consolas" w:cs="Times New Roman"/>
@@ -3894,6 +4336,7 @@
         </w:rPr>
         <w:t xml:space="preserve">                    </w:t>
       </w:r>
+      <w:proofErr w:type="gramStart"/>
       <w:r>
         <w:rPr>
           <w:rFonts w:ascii="Consolas" w:eastAsia="Times New Roman" w:hAnsi="Consolas" w:cs="Times New Roman"/>
@@ -3903,6 +4346,7 @@
         </w:rPr>
         <w:t>traits</w:t>
       </w:r>
+      <w:proofErr w:type="gramEnd"/>
       <w:r>
         <w:rPr>
           <w:rFonts w:ascii="Consolas" w:eastAsia="Times New Roman" w:hAnsi="Consolas" w:cs="Times New Roman"/>
@@ -3921,6 +4365,7 @@
         </w:rPr>
         <w:t>{</w:t>
       </w:r>
+      <w:proofErr w:type="spellStart"/>
       <w:r>
         <w:rPr>
           <w:rFonts w:ascii="Consolas" w:eastAsia="Times New Roman" w:hAnsi="Consolas" w:cs="Times New Roman"/>
@@ -3948,6 +4393,7 @@
         </w:rPr>
         <w:t>traits</w:t>
       </w:r>
+      <w:proofErr w:type="spellEnd"/>
       <w:r>
         <w:rPr>
           <w:rFonts w:ascii="Consolas" w:eastAsia="Times New Roman" w:hAnsi="Consolas" w:cs="Times New Roman"/>
@@ -3978,6 +4424,7 @@
         </w:rPr>
         <w:t xml:space="preserve">                    </w:t>
       </w:r>
+      <w:proofErr w:type="gramStart"/>
       <w:r>
         <w:rPr>
           <w:rFonts w:ascii="Consolas" w:eastAsia="Times New Roman" w:hAnsi="Consolas" w:cs="Times New Roman"/>
@@ -3987,6 +4434,7 @@
         </w:rPr>
         <w:t>image</w:t>
       </w:r>
+      <w:proofErr w:type="gramEnd"/>
       <w:r>
         <w:rPr>
           <w:rFonts w:ascii="Consolas" w:eastAsia="Times New Roman" w:hAnsi="Consolas" w:cs="Times New Roman"/>
@@ -4005,6 +4453,7 @@
         </w:rPr>
         <w:t>{</w:t>
       </w:r>
+      <w:proofErr w:type="spellStart"/>
       <w:r>
         <w:rPr>
           <w:rFonts w:ascii="Consolas" w:eastAsia="Times New Roman" w:hAnsi="Consolas" w:cs="Times New Roman"/>
@@ -4032,6 +4481,7 @@
         </w:rPr>
         <w:t>image_original_url</w:t>
       </w:r>
+      <w:proofErr w:type="spellEnd"/>
       <w:r>
         <w:rPr>
           <w:rFonts w:ascii="Consolas" w:eastAsia="Times New Roman" w:hAnsi="Consolas" w:cs="Times New Roman"/>
@@ -4284,6 +4734,7 @@
           <w:szCs w:val="21"/>
         </w:rPr>
       </w:pPr>
+      <w:proofErr w:type="gramStart"/>
       <w:r>
         <w:rPr>
           <w:rFonts w:ascii="Consolas" w:eastAsia="Times New Roman" w:hAnsi="Consolas" w:cs="Times New Roman"/>
@@ -4293,6 +4744,7 @@
         </w:rPr>
         <w:t>export</w:t>
       </w:r>
+      <w:proofErr w:type="gramEnd"/>
       <w:r>
         <w:rPr>
           <w:rFonts w:ascii="Consolas" w:eastAsia="Times New Roman" w:hAnsi="Consolas" w:cs="Times New Roman"/>
@@ -4320,6 +4772,7 @@
         </w:rPr>
         <w:t xml:space="preserve"> </w:t>
       </w:r>
+      <w:proofErr w:type="spellStart"/>
       <w:r>
         <w:rPr>
           <w:rFonts w:ascii="Consolas" w:eastAsia="Times New Roman" w:hAnsi="Consolas" w:cs="Times New Roman"/>
@@ -4329,6 +4782,7 @@
         </w:rPr>
         <w:t>PunkList</w:t>
       </w:r>
+      <w:proofErr w:type="spellEnd"/>
     </w:p>
     <w:p>
       <w:pPr>
@@ -4345,20 +4799,29 @@
     <w:p/>
     <w:p>
       <w:r>
-        <w:t>And CollectionCard is just a simple card</w:t>
-      </w:r>
-    </w:p>
-    <w:p>
-      <w:pPr>
-        <w:shd w:val="clear" w:color="auto" w:fill="1E1E1E"/>
-        <w:spacing w:after="0" w:line="285" w:lineRule="atLeast"/>
-        <w:rPr>
-          <w:rFonts w:ascii="Consolas" w:eastAsia="Times New Roman" w:hAnsi="Consolas" w:cs="Times New Roman"/>
-          <w:color w:val="D4D4D4"/>
-          <w:sz w:val="21"/>
-          <w:szCs w:val="21"/>
-        </w:rPr>
-      </w:pPr>
+        <w:t xml:space="preserve">And </w:t>
+      </w:r>
+      <w:proofErr w:type="spellStart"/>
+      <w:r>
+        <w:t>CollectionCard</w:t>
+      </w:r>
+      <w:proofErr w:type="spellEnd"/>
+      <w:r>
+        <w:t xml:space="preserve"> is just a simple card</w:t>
+      </w:r>
+    </w:p>
+    <w:p>
+      <w:pPr>
+        <w:shd w:val="clear" w:color="auto" w:fill="1E1E1E"/>
+        <w:spacing w:after="0" w:line="285" w:lineRule="atLeast"/>
+        <w:rPr>
+          <w:rFonts w:ascii="Consolas" w:eastAsia="Times New Roman" w:hAnsi="Consolas" w:cs="Times New Roman"/>
+          <w:color w:val="D4D4D4"/>
+          <w:sz w:val="21"/>
+          <w:szCs w:val="21"/>
+        </w:rPr>
+      </w:pPr>
+      <w:proofErr w:type="gramStart"/>
       <w:r>
         <w:rPr>
           <w:rFonts w:ascii="Consolas" w:eastAsia="Times New Roman" w:hAnsi="Consolas" w:cs="Times New Roman"/>
@@ -4368,6 +4831,7 @@
         </w:rPr>
         <w:t>import</w:t>
       </w:r>
+      <w:proofErr w:type="gramEnd"/>
       <w:r>
         <w:rPr>
           <w:rFonts w:ascii="Consolas" w:eastAsia="Times New Roman" w:hAnsi="Consolas" w:cs="Times New Roman"/>
@@ -4398,6 +4862,7 @@
           <w:szCs w:val="21"/>
         </w:rPr>
       </w:pPr>
+      <w:proofErr w:type="gramStart"/>
       <w:r>
         <w:rPr>
           <w:rFonts w:ascii="Consolas" w:eastAsia="Times New Roman" w:hAnsi="Consolas" w:cs="Times New Roman"/>
@@ -4407,6 +4872,7 @@
         </w:rPr>
         <w:t>import</w:t>
       </w:r>
+      <w:proofErr w:type="gramEnd"/>
       <w:r>
         <w:rPr>
           <w:rFonts w:ascii="Consolas" w:eastAsia="Times New Roman" w:hAnsi="Consolas" w:cs="Times New Roman"/>
@@ -4416,6 +4882,7 @@
         </w:rPr>
         <w:t xml:space="preserve"> </w:t>
       </w:r>
+      <w:proofErr w:type="spellStart"/>
       <w:r>
         <w:rPr>
           <w:rFonts w:ascii="Consolas" w:eastAsia="Times New Roman" w:hAnsi="Consolas" w:cs="Times New Roman"/>
@@ -4425,6 +4892,7 @@
         </w:rPr>
         <w:t>weth</w:t>
       </w:r>
+      <w:proofErr w:type="spellEnd"/>
       <w:r>
         <w:rPr>
           <w:rFonts w:ascii="Consolas" w:eastAsia="Times New Roman" w:hAnsi="Consolas" w:cs="Times New Roman"/>
@@ -4485,6 +4953,7 @@
           <w:szCs w:val="21"/>
         </w:rPr>
       </w:pPr>
+      <w:proofErr w:type="gramStart"/>
       <w:r>
         <w:rPr>
           <w:rFonts w:ascii="Consolas" w:eastAsia="Times New Roman" w:hAnsi="Consolas" w:cs="Times New Roman"/>
@@ -4494,6 +4963,7 @@
         </w:rPr>
         <w:t>function</w:t>
       </w:r>
+      <w:proofErr w:type="gramEnd"/>
       <w:r>
         <w:rPr>
           <w:rFonts w:ascii="Consolas" w:eastAsia="Times New Roman" w:hAnsi="Consolas" w:cs="Times New Roman"/>
@@ -4503,6 +4973,7 @@
         </w:rPr>
         <w:t xml:space="preserve"> </w:t>
       </w:r>
+      <w:proofErr w:type="spellStart"/>
       <w:r>
         <w:rPr>
           <w:rFonts w:ascii="Consolas" w:eastAsia="Times New Roman" w:hAnsi="Consolas" w:cs="Times New Roman"/>
@@ -4512,6 +4983,7 @@
         </w:rPr>
         <w:t>CollectionCard</w:t>
       </w:r>
+      <w:proofErr w:type="spellEnd"/>
       <w:r>
         <w:rPr>
           <w:rFonts w:ascii="Consolas" w:eastAsia="Times New Roman" w:hAnsi="Consolas" w:cs="Times New Roman"/>
@@ -4614,6 +5086,7 @@
         </w:rPr>
         <w:t xml:space="preserve">    </w:t>
       </w:r>
+      <w:proofErr w:type="gramStart"/>
       <w:r>
         <w:rPr>
           <w:rFonts w:ascii="Consolas" w:eastAsia="Times New Roman" w:hAnsi="Consolas" w:cs="Times New Roman"/>
@@ -4623,6 +5096,7 @@
         </w:rPr>
         <w:t>return</w:t>
       </w:r>
+      <w:proofErr w:type="gramEnd"/>
       <w:r>
         <w:rPr>
           <w:rFonts w:ascii="Consolas" w:eastAsia="Times New Roman" w:hAnsi="Consolas" w:cs="Times New Roman"/>
@@ -4680,6 +5154,7 @@
         </w:rPr>
         <w:t xml:space="preserve"> </w:t>
       </w:r>
+      <w:proofErr w:type="spellStart"/>
       <w:r>
         <w:rPr>
           <w:rFonts w:ascii="Consolas" w:eastAsia="Times New Roman" w:hAnsi="Consolas" w:cs="Times New Roman"/>
@@ -4689,6 +5164,7 @@
         </w:rPr>
         <w:t>className</w:t>
       </w:r>
+      <w:proofErr w:type="spellEnd"/>
       <w:r>
         <w:rPr>
           <w:rFonts w:ascii="Consolas" w:eastAsia="Times New Roman" w:hAnsi="Consolas" w:cs="Times New Roman"/>
@@ -4705,7 +5181,27 @@
           <w:sz w:val="21"/>
           <w:szCs w:val="21"/>
         </w:rPr>
-        <w:t>'collectionCard'</w:t>
+        <w:t>'</w:t>
+      </w:r>
+      <w:proofErr w:type="spellStart"/>
+      <w:r>
+        <w:rPr>
+          <w:rFonts w:ascii="Consolas" w:eastAsia="Times New Roman" w:hAnsi="Consolas" w:cs="Times New Roman"/>
+          <w:color w:val="CE9178"/>
+          <w:sz w:val="21"/>
+          <w:szCs w:val="21"/>
+        </w:rPr>
+        <w:t>collectionCard</w:t>
+      </w:r>
+      <w:proofErr w:type="spellEnd"/>
+      <w:r>
+        <w:rPr>
+          <w:rFonts w:ascii="Consolas" w:eastAsia="Times New Roman" w:hAnsi="Consolas" w:cs="Times New Roman"/>
+          <w:color w:val="CE9178"/>
+          <w:sz w:val="21"/>
+          <w:szCs w:val="21"/>
+        </w:rPr>
+        <w:t>'</w:t>
       </w:r>
       <w:r>
         <w:rPr>
@@ -4767,6 +5263,7 @@
         </w:rPr>
         <w:t>&lt;</w:t>
       </w:r>
+      <w:proofErr w:type="spellStart"/>
       <w:r>
         <w:rPr>
           <w:rFonts w:ascii="Consolas" w:eastAsia="Times New Roman" w:hAnsi="Consolas" w:cs="Times New Roman"/>
@@ -4776,6 +5273,7 @@
         </w:rPr>
         <w:t>img</w:t>
       </w:r>
+      <w:proofErr w:type="spellEnd"/>
       <w:r>
         <w:rPr>
           <w:rFonts w:ascii="Consolas" w:eastAsia="Times New Roman" w:hAnsi="Consolas" w:cs="Times New Roman"/>
@@ -4785,6 +5283,7 @@
         </w:rPr>
         <w:t xml:space="preserve"> </w:t>
       </w:r>
+      <w:proofErr w:type="spellStart"/>
       <w:r>
         <w:rPr>
           <w:rFonts w:ascii="Consolas" w:eastAsia="Times New Roman" w:hAnsi="Consolas" w:cs="Times New Roman"/>
@@ -4794,6 +5293,8 @@
         </w:rPr>
         <w:t>src</w:t>
       </w:r>
+      <w:proofErr w:type="spellEnd"/>
+      <w:proofErr w:type="gramStart"/>
       <w:r>
         <w:rPr>
           <w:rFonts w:ascii="Consolas" w:eastAsia="Times New Roman" w:hAnsi="Consolas" w:cs="Times New Roman"/>
@@ -4812,6 +5313,7 @@
         </w:rPr>
         <w:t>{</w:t>
       </w:r>
+      <w:proofErr w:type="gramEnd"/>
       <w:r>
         <w:rPr>
           <w:rFonts w:ascii="Consolas" w:eastAsia="Times New Roman" w:hAnsi="Consolas" w:cs="Times New Roman"/>
@@ -4944,6 +5446,7 @@
         </w:rPr>
         <w:t xml:space="preserve"> </w:t>
       </w:r>
+      <w:proofErr w:type="spellStart"/>
       <w:r>
         <w:rPr>
           <w:rFonts w:ascii="Consolas" w:eastAsia="Times New Roman" w:hAnsi="Consolas" w:cs="Times New Roman"/>
@@ -4953,6 +5456,7 @@
         </w:rPr>
         <w:t>className</w:t>
       </w:r>
+      <w:proofErr w:type="spellEnd"/>
       <w:r>
         <w:rPr>
           <w:rFonts w:ascii="Consolas" w:eastAsia="Times New Roman" w:hAnsi="Consolas" w:cs="Times New Roman"/>
@@ -5049,6 +5553,7 @@
         </w:rPr>
         <w:t xml:space="preserve"> </w:t>
       </w:r>
+      <w:proofErr w:type="spellStart"/>
       <w:r>
         <w:rPr>
           <w:rFonts w:ascii="Consolas" w:eastAsia="Times New Roman" w:hAnsi="Consolas" w:cs="Times New Roman"/>
@@ -5058,6 +5563,7 @@
         </w:rPr>
         <w:t>className</w:t>
       </w:r>
+      <w:proofErr w:type="spellEnd"/>
       <w:r>
         <w:rPr>
           <w:rFonts w:ascii="Consolas" w:eastAsia="Times New Roman" w:hAnsi="Consolas" w:cs="Times New Roman"/>
@@ -5115,6 +5621,7 @@
         </w:rPr>
         <w:t>{</w:t>
       </w:r>
+      <w:proofErr w:type="gramStart"/>
       <w:r>
         <w:rPr>
           <w:rFonts w:ascii="Consolas" w:eastAsia="Times New Roman" w:hAnsi="Consolas" w:cs="Times New Roman"/>
@@ -5124,6 +5631,7 @@
         </w:rPr>
         <w:t>name</w:t>
       </w:r>
+      <w:proofErr w:type="gramEnd"/>
       <w:r>
         <w:rPr>
           <w:rFonts w:ascii="Consolas" w:eastAsia="Times New Roman" w:hAnsi="Consolas" w:cs="Times New Roman"/>
@@ -5169,6 +5677,7 @@
         </w:rPr>
         <w:t xml:space="preserve"> </w:t>
       </w:r>
+      <w:proofErr w:type="spellStart"/>
       <w:r>
         <w:rPr>
           <w:rFonts w:ascii="Consolas" w:eastAsia="Times New Roman" w:hAnsi="Consolas" w:cs="Times New Roman"/>
@@ -5178,6 +5687,7 @@
         </w:rPr>
         <w:t>className</w:t>
       </w:r>
+      <w:proofErr w:type="spellEnd"/>
       <w:r>
         <w:rPr>
           <w:rFonts w:ascii="Consolas" w:eastAsia="Times New Roman" w:hAnsi="Consolas" w:cs="Times New Roman"/>
@@ -5196,6 +5706,7 @@
         </w:rPr>
         <w:t>'id'</w:t>
       </w:r>
+      <w:proofErr w:type="gramStart"/>
       <w:r>
         <w:rPr>
           <w:rFonts w:ascii="Consolas" w:eastAsia="Times New Roman" w:hAnsi="Consolas" w:cs="Times New Roman"/>
@@ -5212,7 +5723,17 @@
           <w:sz w:val="21"/>
           <w:szCs w:val="21"/>
         </w:rPr>
-        <w:t xml:space="preserve"> .#</w:t>
+        <w:t xml:space="preserve"> .</w:t>
+      </w:r>
+      <w:proofErr w:type="gramEnd"/>
+      <w:r>
+        <w:rPr>
+          <w:rFonts w:ascii="Consolas" w:eastAsia="Times New Roman" w:hAnsi="Consolas" w:cs="Times New Roman"/>
+          <w:color w:val="D4D4D4"/>
+          <w:sz w:val="21"/>
+          <w:szCs w:val="21"/>
+        </w:rPr>
+        <w:t>#</w:t>
       </w:r>
       <w:r>
         <w:rPr>
@@ -5376,6 +5897,7 @@
         </w:rPr>
         <w:t xml:space="preserve"> </w:t>
       </w:r>
+      <w:proofErr w:type="spellStart"/>
       <w:r>
         <w:rPr>
           <w:rFonts w:ascii="Consolas" w:eastAsia="Times New Roman" w:hAnsi="Consolas" w:cs="Times New Roman"/>
@@ -5385,6 +5907,7 @@
         </w:rPr>
         <w:t>className</w:t>
       </w:r>
+      <w:proofErr w:type="spellEnd"/>
       <w:r>
         <w:rPr>
           <w:rFonts w:ascii="Consolas" w:eastAsia="Times New Roman" w:hAnsi="Consolas" w:cs="Times New Roman"/>
@@ -5401,7 +5924,27 @@
           <w:sz w:val="21"/>
           <w:szCs w:val="21"/>
         </w:rPr>
-        <w:t>'priceContainer'</w:t>
+        <w:t>'</w:t>
+      </w:r>
+      <w:proofErr w:type="spellStart"/>
+      <w:r>
+        <w:rPr>
+          <w:rFonts w:ascii="Consolas" w:eastAsia="Times New Roman" w:hAnsi="Consolas" w:cs="Times New Roman"/>
+          <w:color w:val="CE9178"/>
+          <w:sz w:val="21"/>
+          <w:szCs w:val="21"/>
+        </w:rPr>
+        <w:t>priceContainer</w:t>
+      </w:r>
+      <w:proofErr w:type="spellEnd"/>
+      <w:r>
+        <w:rPr>
+          <w:rFonts w:ascii="Consolas" w:eastAsia="Times New Roman" w:hAnsi="Consolas" w:cs="Times New Roman"/>
+          <w:color w:val="CE9178"/>
+          <w:sz w:val="21"/>
+          <w:szCs w:val="21"/>
+        </w:rPr>
+        <w:t>'</w:t>
       </w:r>
       <w:r>
         <w:rPr>
@@ -5442,6 +5985,7 @@
         </w:rPr>
         <w:t>&lt;</w:t>
       </w:r>
+      <w:proofErr w:type="spellStart"/>
       <w:r>
         <w:rPr>
           <w:rFonts w:ascii="Consolas" w:eastAsia="Times New Roman" w:hAnsi="Consolas" w:cs="Times New Roman"/>
@@ -5451,6 +5995,7 @@
         </w:rPr>
         <w:t>img</w:t>
       </w:r>
+      <w:proofErr w:type="spellEnd"/>
       <w:r>
         <w:rPr>
           <w:rFonts w:ascii="Consolas" w:eastAsia="Times New Roman" w:hAnsi="Consolas" w:cs="Times New Roman"/>
@@ -5460,6 +6005,7 @@
         </w:rPr>
         <w:t xml:space="preserve"> </w:t>
       </w:r>
+      <w:proofErr w:type="spellStart"/>
       <w:r>
         <w:rPr>
           <w:rFonts w:ascii="Consolas" w:eastAsia="Times New Roman" w:hAnsi="Consolas" w:cs="Times New Roman"/>
@@ -5469,6 +6015,8 @@
         </w:rPr>
         <w:t>src</w:t>
       </w:r>
+      <w:proofErr w:type="spellEnd"/>
+      <w:proofErr w:type="gramStart"/>
       <w:r>
         <w:rPr>
           <w:rFonts w:ascii="Consolas" w:eastAsia="Times New Roman" w:hAnsi="Consolas" w:cs="Times New Roman"/>
@@ -5487,6 +6035,8 @@
         </w:rPr>
         <w:t>{</w:t>
       </w:r>
+      <w:proofErr w:type="spellStart"/>
+      <w:proofErr w:type="gramEnd"/>
       <w:r>
         <w:rPr>
           <w:rFonts w:ascii="Consolas" w:eastAsia="Times New Roman" w:hAnsi="Consolas" w:cs="Times New Roman"/>
@@ -5496,6 +6046,7 @@
         </w:rPr>
         <w:t>weth</w:t>
       </w:r>
+      <w:proofErr w:type="spellEnd"/>
       <w:r>
         <w:rPr>
           <w:rFonts w:ascii="Consolas" w:eastAsia="Times New Roman" w:hAnsi="Consolas" w:cs="Times New Roman"/>
@@ -5514,6 +6065,7 @@
         </w:rPr>
         <w:t xml:space="preserve"> </w:t>
       </w:r>
+      <w:proofErr w:type="spellStart"/>
       <w:r>
         <w:rPr>
           <w:rFonts w:ascii="Consolas" w:eastAsia="Times New Roman" w:hAnsi="Consolas" w:cs="Times New Roman"/>
@@ -5523,6 +6075,7 @@
         </w:rPr>
         <w:t>className</w:t>
       </w:r>
+      <w:proofErr w:type="spellEnd"/>
       <w:r>
         <w:rPr>
           <w:rFonts w:ascii="Consolas" w:eastAsia="Times New Roman" w:hAnsi="Consolas" w:cs="Times New Roman"/>
@@ -5539,7 +6092,27 @@
           <w:sz w:val="21"/>
           <w:szCs w:val="21"/>
         </w:rPr>
-        <w:t>'wethImage'</w:t>
+        <w:t>'</w:t>
+      </w:r>
+      <w:proofErr w:type="spellStart"/>
+      <w:r>
+        <w:rPr>
+          <w:rFonts w:ascii="Consolas" w:eastAsia="Times New Roman" w:hAnsi="Consolas" w:cs="Times New Roman"/>
+          <w:color w:val="CE9178"/>
+          <w:sz w:val="21"/>
+          <w:szCs w:val="21"/>
+        </w:rPr>
+        <w:t>wethImage</w:t>
+      </w:r>
+      <w:proofErr w:type="spellEnd"/>
+      <w:r>
+        <w:rPr>
+          <w:rFonts w:ascii="Consolas" w:eastAsia="Times New Roman" w:hAnsi="Consolas" w:cs="Times New Roman"/>
+          <w:color w:val="CE9178"/>
+          <w:sz w:val="21"/>
+          <w:szCs w:val="21"/>
+        </w:rPr>
+        <w:t>'</w:t>
       </w:r>
       <w:r>
         <w:rPr>
@@ -5634,6 +6207,7 @@
         </w:rPr>
         <w:t xml:space="preserve"> </w:t>
       </w:r>
+      <w:proofErr w:type="spellStart"/>
       <w:r>
         <w:rPr>
           <w:rFonts w:ascii="Consolas" w:eastAsia="Times New Roman" w:hAnsi="Consolas" w:cs="Times New Roman"/>
@@ -5643,6 +6217,7 @@
         </w:rPr>
         <w:t>className</w:t>
       </w:r>
+      <w:proofErr w:type="spellEnd"/>
       <w:r>
         <w:rPr>
           <w:rFonts w:ascii="Consolas" w:eastAsia="Times New Roman" w:hAnsi="Consolas" w:cs="Times New Roman"/>
@@ -5661,6 +6236,7 @@
         </w:rPr>
         <w:t>'price'</w:t>
       </w:r>
+      <w:proofErr w:type="gramStart"/>
       <w:r>
         <w:rPr>
           <w:rFonts w:ascii="Consolas" w:eastAsia="Times New Roman" w:hAnsi="Consolas" w:cs="Times New Roman"/>
@@ -5679,6 +6255,7 @@
         </w:rPr>
         <w:t>{</w:t>
       </w:r>
+      <w:proofErr w:type="gramEnd"/>
       <w:r>
         <w:rPr>
           <w:rFonts w:ascii="Consolas" w:eastAsia="Times New Roman" w:hAnsi="Consolas" w:cs="Times New Roman"/>
@@ -5715,6 +6292,7 @@
         </w:rPr>
         <w:t>]?.</w:t>
       </w:r>
+      <w:proofErr w:type="gramStart"/>
       <w:r>
         <w:rPr>
           <w:rFonts w:ascii="Consolas" w:eastAsia="Times New Roman" w:hAnsi="Consolas" w:cs="Times New Roman"/>
@@ -5724,6 +6302,7 @@
         </w:rPr>
         <w:t>value</w:t>
       </w:r>
+      <w:proofErr w:type="gramEnd"/>
       <w:r>
         <w:rPr>
           <w:rFonts w:ascii="Consolas" w:eastAsia="Times New Roman" w:hAnsi="Consolas" w:cs="Times New Roman"/>
@@ -5995,6 +6574,7 @@
           <w:szCs w:val="21"/>
         </w:rPr>
       </w:pPr>
+      <w:proofErr w:type="gramStart"/>
       <w:r>
         <w:rPr>
           <w:rFonts w:ascii="Consolas" w:eastAsia="Times New Roman" w:hAnsi="Consolas" w:cs="Times New Roman"/>
@@ -6004,6 +6584,7 @@
         </w:rPr>
         <w:t>export</w:t>
       </w:r>
+      <w:proofErr w:type="gramEnd"/>
       <w:r>
         <w:rPr>
           <w:rFonts w:ascii="Consolas" w:eastAsia="Times New Roman" w:hAnsi="Consolas" w:cs="Times New Roman"/>
@@ -6031,6 +6612,7 @@
         </w:rPr>
         <w:t xml:space="preserve"> </w:t>
       </w:r>
+      <w:proofErr w:type="spellStart"/>
       <w:r>
         <w:rPr>
           <w:rFonts w:ascii="Consolas" w:eastAsia="Times New Roman" w:hAnsi="Consolas" w:cs="Times New Roman"/>
@@ -6040,6 +6622,7 @@
         </w:rPr>
         <w:t>CollectionCard</w:t>
       </w:r>
+      <w:proofErr w:type="spellEnd"/>
     </w:p>
     <w:p>
       <w:pPr>
@@ -6057,7 +6640,15 @@
     <w:p/>
     <w:p>
       <w:r>
-        <w:t>To Retrieve Single Ethereum NFT:</w:t>
+        <w:t xml:space="preserve">To Retrieve Single </w:t>
+      </w:r>
+      <w:proofErr w:type="spellStart"/>
+      <w:r>
+        <w:t>Ethereum</w:t>
+      </w:r>
+      <w:proofErr w:type="spellEnd"/>
+      <w:r>
+        <w:t xml:space="preserve"> NFT:</w:t>
       </w:r>
     </w:p>
     <w:p>
@@ -6083,8 +6674,21 @@
     </w:p>
     <w:p>
       <w:r>
-        <w:t>After asset, pass ethereum contract address and token id from opensea</w:t>
-      </w:r>
+        <w:t xml:space="preserve">After asset, pass </w:t>
+      </w:r>
+      <w:proofErr w:type="spellStart"/>
+      <w:r>
+        <w:t>ethereum</w:t>
+      </w:r>
+      <w:proofErr w:type="spellEnd"/>
+      <w:r>
+        <w:t xml:space="preserve"> contract address and token id from </w:t>
+      </w:r>
+      <w:proofErr w:type="spellStart"/>
+      <w:r>
+        <w:t>opensea</w:t>
+      </w:r>
+      <w:proofErr w:type="spellEnd"/>
     </w:p>
     <w:p>
       <w:r>
@@ -6102,14 +6706,49 @@
       </w:hyperlink>
     </w:p>
     <w:p>
+      <w:r>
+        <w:t xml:space="preserve">Again pass asset contract address from details of </w:t>
+      </w:r>
+      <w:proofErr w:type="spellStart"/>
+      <w:r>
+        <w:t>opensea</w:t>
+      </w:r>
+      <w:proofErr w:type="spellEnd"/>
+      <w:r>
+        <w:t xml:space="preserve"> NFT</w:t>
+      </w:r>
+    </w:p>
+    <w:p/>
+    <w:p>
       <w:pPr>
         <w:rPr>
           <w:b/>
         </w:rPr>
       </w:pPr>
-      <w:r>
-        <w:t>Again pass asset contract address from details of opensea NFT</w:t>
-      </w:r>
+      <w:hyperlink r:id="rId7" w:history="1">
+        <w:r>
+          <w:rPr>
+            <w:rStyle w:val="Hyperlink"/>
+          </w:rPr>
+          <w:t xml:space="preserve">Get Assets – </w:t>
+        </w:r>
+        <w:proofErr w:type="spellStart"/>
+        <w:r>
+          <w:rPr>
+            <w:rStyle w:val="Hyperlink"/>
+          </w:rPr>
+          <w:t>Django</w:t>
+        </w:r>
+        <w:proofErr w:type="spellEnd"/>
+        <w:r>
+          <w:rPr>
+            <w:rStyle w:val="Hyperlink"/>
+          </w:rPr>
+          <w:t xml:space="preserve"> REST framework (opensea.io)</w:t>
+        </w:r>
+      </w:hyperlink>
+      <w:bookmarkStart w:id="0" w:name="_GoBack"/>
+      <w:bookmarkEnd w:id="0"/>
     </w:p>
     <w:sectPr>
       <w:pgSz w:w="12240" w:h="15840"/>

</xml_diff>